<commit_message>
added the deep learning code
</commit_message>
<xml_diff>
--- a/task1_document/The overview of my solution.docx
+++ b/task1_document/The overview of my solution.docx
@@ -86,13 +86,9 @@
     <w:p>
       <w:pPr>
         <w:numPr>
-          <w:ilvl w:val="0"/>
-          <w:numId w:val="11"/>
+          <w:numId w:val="0"/>
         </w:numPr>
-        <w:tabs>
-          <w:tab w:val="clear" w:pos="840"/>
-        </w:tabs>
-        <w:ind w:left="840" w:leftChars="0" w:hanging="420" w:firstLineChars="0"/>
+        <w:ind w:left="420" w:leftChars="0"/>
         <w:rPr>
           <w:rFonts w:hint="default" w:ascii="Times New Roman" w:hAnsi="Times New Roman" w:cs="Times New Roman"/>
           <w:sz w:val="28"/>
@@ -107,600 +103,17 @@
           <w:szCs w:val="28"/>
           <w:lang w:val="en-US"/>
         </w:rPr>
-        <w:t>1. In real time there will be more not spam messages then spam messages, so the dataset will be imbalanced. Better handling of imbalanced data set is needed.</w:t>
-      </w:r>
-    </w:p>
-    <w:p>
-      <w:pPr>
-        <w:numPr>
-          <w:ilvl w:val="0"/>
-          <w:numId w:val="11"/>
-        </w:numPr>
-        <w:tabs>
-          <w:tab w:val="clear" w:pos="840"/>
-        </w:tabs>
-        <w:ind w:left="840" w:leftChars="0" w:hanging="420" w:firstLineChars="0"/>
-        <w:rPr>
-          <w:rFonts w:hint="default" w:ascii="Times New Roman" w:hAnsi="Times New Roman" w:cs="Times New Roman"/>
-          <w:sz w:val="28"/>
-          <w:szCs w:val="28"/>
-          <w:lang w:val="en-US"/>
-        </w:rPr>
-      </w:pPr>
-      <w:r>
-        <w:rPr>
-          <w:rFonts w:hint="default" w:ascii="Times New Roman" w:hAnsi="Times New Roman" w:cs="Times New Roman"/>
-          <w:sz w:val="28"/>
-          <w:szCs w:val="28"/>
-          <w:lang w:val="en-US"/>
-        </w:rPr>
-        <w:t>2. We have to predict the message spam or not in real-time, The delay time should be less.</w:t>
-      </w:r>
-    </w:p>
-    <w:p>
-      <w:pPr>
-        <w:numPr>
-          <w:ilvl w:val="0"/>
-          <w:numId w:val="11"/>
-        </w:numPr>
-        <w:tabs>
-          <w:tab w:val="clear" w:pos="840"/>
-        </w:tabs>
-        <w:ind w:left="840" w:leftChars="0" w:hanging="420" w:firstLineChars="0"/>
-        <w:rPr>
-          <w:rFonts w:hint="default" w:ascii="Times New Roman" w:hAnsi="Times New Roman" w:cs="Times New Roman"/>
-          <w:sz w:val="28"/>
-          <w:szCs w:val="28"/>
-          <w:lang w:val="en-US"/>
-        </w:rPr>
-      </w:pPr>
-      <w:r>
-        <w:rPr>
-          <w:rFonts w:hint="default" w:ascii="Times New Roman" w:hAnsi="Times New Roman" w:cs="Times New Roman"/>
-          <w:sz w:val="28"/>
-          <w:szCs w:val="28"/>
-          <w:lang w:val="en-US"/>
-        </w:rPr>
-        <w:t>3. Continuous learning should be there, because data drift can happen very frequently. So the system should have functionality to effective monitoring and re-training.</w:t>
-      </w:r>
-    </w:p>
-    <w:p>
-      <w:pPr>
-        <w:numPr>
-          <w:ilvl w:val="0"/>
-          <w:numId w:val="11"/>
-        </w:numPr>
-        <w:tabs>
-          <w:tab w:val="clear" w:pos="840"/>
-        </w:tabs>
-        <w:ind w:left="840" w:leftChars="0" w:hanging="420" w:firstLineChars="0"/>
-        <w:rPr>
-          <w:rFonts w:hint="default" w:ascii="Times New Roman" w:hAnsi="Times New Roman" w:cs="Times New Roman"/>
-          <w:sz w:val="28"/>
-          <w:szCs w:val="28"/>
-          <w:lang w:val="en-US"/>
-        </w:rPr>
-      </w:pPr>
-      <w:r>
-        <w:rPr>
-          <w:rFonts w:hint="default" w:ascii="Times New Roman" w:hAnsi="Times New Roman" w:cs="Times New Roman"/>
-          <w:sz w:val="28"/>
-          <w:szCs w:val="28"/>
-          <w:lang w:val="en-US"/>
-        </w:rPr>
-        <w:t>4. Scalability of model: Is important both at training and prediction time.</w:t>
-      </w:r>
-    </w:p>
-    <w:p>
-      <w:pPr>
-        <w:numPr>
-          <w:ilvl w:val="0"/>
-          <w:numId w:val="11"/>
-        </w:numPr>
-        <w:tabs>
-          <w:tab w:val="clear" w:pos="840"/>
-        </w:tabs>
-        <w:ind w:left="840" w:leftChars="0" w:hanging="420" w:firstLineChars="0"/>
-        <w:rPr>
-          <w:rFonts w:hint="default" w:ascii="Times New Roman" w:hAnsi="Times New Roman" w:cs="Times New Roman"/>
-          <w:sz w:val="28"/>
-          <w:szCs w:val="28"/>
-          <w:lang w:val="en-US"/>
-        </w:rPr>
-      </w:pPr>
-      <w:r>
-        <w:rPr>
-          <w:rFonts w:hint="default" w:ascii="Times New Roman" w:hAnsi="Times New Roman" w:cs="Times New Roman"/>
-          <w:sz w:val="28"/>
-          <w:szCs w:val="28"/>
-          <w:lang w:val="en-US"/>
-        </w:rPr>
-        <w:t>5. Make sure to handle the imbalance data set in a better way.</w:t>
-      </w:r>
-    </w:p>
-    <w:p>
-      <w:pPr>
-        <w:numPr>
-          <w:numId w:val="0"/>
-        </w:numPr>
-        <w:rPr>
-          <w:rFonts w:hint="default" w:ascii="Times New Roman" w:hAnsi="Times New Roman" w:cs="Times New Roman"/>
-          <w:sz w:val="28"/>
-          <w:szCs w:val="28"/>
-          <w:lang w:val="en-US"/>
-        </w:rPr>
-      </w:pPr>
-    </w:p>
-    <w:p>
-      <w:pPr>
-        <w:numPr>
-          <w:numId w:val="0"/>
-        </w:numPr>
-        <w:rPr>
-          <w:rFonts w:hint="default" w:ascii="Times New Roman" w:hAnsi="Times New Roman" w:cs="Times New Roman"/>
-          <w:b/>
-          <w:bCs/>
-          <w:i/>
-          <w:iCs/>
-          <w:sz w:val="32"/>
-          <w:szCs w:val="32"/>
-          <w:lang w:val="en-US"/>
-        </w:rPr>
-      </w:pPr>
-      <w:r>
-        <w:rPr>
-          <w:rFonts w:hint="default" w:ascii="Times New Roman" w:hAnsi="Times New Roman" w:cs="Times New Roman"/>
-          <w:b/>
-          <w:bCs/>
-          <w:i/>
-          <w:iCs/>
-          <w:sz w:val="32"/>
-          <w:szCs w:val="32"/>
-          <w:lang w:val="en-US"/>
-        </w:rPr>
-        <w:t>The model training workflow will be like following:</w:t>
-      </w:r>
-    </w:p>
-    <w:p>
-      <w:pPr>
-        <w:numPr>
-          <w:numId w:val="0"/>
-        </w:numPr>
-        <w:rPr>
-          <w:rFonts w:hint="default" w:ascii="Times New Roman" w:hAnsi="Times New Roman" w:cs="Times New Roman"/>
-          <w:sz w:val="28"/>
-          <w:szCs w:val="28"/>
-          <w:lang w:val="en-US"/>
-        </w:rPr>
-      </w:pPr>
-    </w:p>
-    <w:p>
-      <w:pPr>
-        <w:numPr>
-          <w:numId w:val="0"/>
-        </w:numPr>
-        <w:rPr>
-          <w:rFonts w:hint="default" w:ascii="Times New Roman" w:hAnsi="Times New Roman" w:cs="Times New Roman"/>
-          <w:sz w:val="28"/>
-          <w:szCs w:val="28"/>
-          <w:lang w:val="en-US"/>
-        </w:rPr>
-      </w:pPr>
-      <w:r>
-        <w:rPr>
-          <w:rFonts w:hint="default" w:ascii="Times New Roman" w:hAnsi="Times New Roman" w:cs="Times New Roman"/>
-          <w:sz w:val="28"/>
-          <w:szCs w:val="28"/>
-          <w:lang w:val="en-US"/>
-        </w:rPr>
-        <w:t>Step 1: Data collection:</w:t>
-      </w:r>
-    </w:p>
-    <w:p>
-      <w:pPr>
-        <w:numPr>
-          <w:ilvl w:val="0"/>
-          <w:numId w:val="11"/>
-        </w:numPr>
-        <w:tabs>
-          <w:tab w:val="clear" w:pos="840"/>
-        </w:tabs>
-        <w:ind w:left="840" w:leftChars="0" w:hanging="420" w:firstLineChars="0"/>
-        <w:rPr>
-          <w:rFonts w:hint="default" w:ascii="Times New Roman" w:hAnsi="Times New Roman" w:cs="Times New Roman"/>
-          <w:sz w:val="28"/>
-          <w:szCs w:val="28"/>
-          <w:lang w:val="en-US"/>
-        </w:rPr>
-      </w:pPr>
-      <w:r>
-        <w:rPr>
-          <w:rFonts w:hint="default" w:ascii="Times New Roman" w:hAnsi="Times New Roman" w:cs="Times New Roman"/>
-          <w:sz w:val="28"/>
-          <w:szCs w:val="28"/>
-          <w:lang w:val="en-US"/>
-        </w:rPr>
-        <w:t>1. As mentioned we don’t have data from the user before we launch the tool, so we start model training from the publicly available data.</w:t>
-      </w:r>
-    </w:p>
-    <w:p>
-      <w:pPr>
-        <w:numPr>
-          <w:ilvl w:val="0"/>
-          <w:numId w:val="11"/>
-        </w:numPr>
-        <w:tabs>
-          <w:tab w:val="clear" w:pos="840"/>
-        </w:tabs>
-        <w:ind w:left="840" w:leftChars="0" w:hanging="420" w:firstLineChars="0"/>
-        <w:rPr>
-          <w:rFonts w:hint="default" w:ascii="Times New Roman" w:hAnsi="Times New Roman" w:cs="Times New Roman"/>
-          <w:sz w:val="28"/>
-          <w:szCs w:val="28"/>
-          <w:lang w:val="en-US"/>
-        </w:rPr>
-      </w:pPr>
-      <w:r>
-        <w:rPr>
-          <w:rFonts w:hint="default" w:ascii="Times New Roman" w:hAnsi="Times New Roman" w:cs="Times New Roman"/>
-          <w:sz w:val="28"/>
-          <w:szCs w:val="28"/>
-          <w:lang w:val="en-US"/>
-        </w:rPr>
-        <w:t>2. Once we start getting data from the users, we should continuously store those data and label it and re-train the model.</w:t>
-      </w:r>
-    </w:p>
-    <w:p>
-      <w:pPr>
-        <w:numPr>
-          <w:numId w:val="0"/>
-        </w:numPr>
-        <w:rPr>
-          <w:rFonts w:hint="default" w:ascii="Times New Roman" w:hAnsi="Times New Roman" w:cs="Times New Roman"/>
-          <w:sz w:val="28"/>
-          <w:szCs w:val="28"/>
-          <w:lang w:val="en-US"/>
-        </w:rPr>
-      </w:pPr>
-    </w:p>
-    <w:p>
-      <w:pPr>
-        <w:numPr>
-          <w:numId w:val="0"/>
-        </w:numPr>
-        <w:rPr>
-          <w:rFonts w:hint="default" w:ascii="Times New Roman" w:hAnsi="Times New Roman" w:cs="Times New Roman"/>
-          <w:sz w:val="28"/>
-          <w:szCs w:val="28"/>
-          <w:lang w:val="en-US"/>
-        </w:rPr>
-      </w:pPr>
-      <w:r>
-        <w:rPr>
-          <w:rFonts w:hint="default" w:ascii="Times New Roman" w:hAnsi="Times New Roman" w:cs="Times New Roman"/>
-          <w:sz w:val="28"/>
-          <w:szCs w:val="28"/>
-          <w:lang w:val="en-US"/>
-        </w:rPr>
-        <w:t>Step 2: Data pre-processing:</w:t>
-      </w:r>
-    </w:p>
-    <w:p>
-      <w:pPr>
-        <w:numPr>
-          <w:ilvl w:val="0"/>
-          <w:numId w:val="11"/>
-        </w:numPr>
-        <w:tabs>
-          <w:tab w:val="clear" w:pos="840"/>
-        </w:tabs>
-        <w:ind w:left="840" w:leftChars="0" w:hanging="420" w:firstLineChars="0"/>
-        <w:rPr>
-          <w:rFonts w:hint="default" w:ascii="Times New Roman" w:hAnsi="Times New Roman" w:cs="Times New Roman"/>
-          <w:sz w:val="28"/>
-          <w:szCs w:val="28"/>
-          <w:lang w:val="en-US"/>
-        </w:rPr>
-      </w:pPr>
-      <w:r>
-        <w:rPr>
-          <w:rFonts w:hint="default" w:ascii="Times New Roman" w:hAnsi="Times New Roman" w:cs="Times New Roman"/>
-          <w:sz w:val="28"/>
-          <w:szCs w:val="28"/>
-          <w:lang w:val="en-US"/>
-        </w:rPr>
-        <w:t xml:space="preserve">1. </w:t>
+        <w:t xml:space="preserve">1. In real time there will be more non-spam messages than spam messages, so the data set will </w:t>
       </w:r>
       <w:r>
         <w:rPr>
           <w:rFonts w:hint="default" w:ascii="Times New Roman" w:hAnsi="Times New Roman" w:cs="Times New Roman"/>
-          <w:b/>
-          <w:bCs/>
-          <w:i/>
-          <w:iCs/>
-          <w:sz w:val="28"/>
-          <w:szCs w:val="28"/>
-          <w:lang w:val="en-US"/>
-        </w:rPr>
-        <w:t>Tokenization</w:t>
-      </w:r>
-      <w:r>
-        <w:rPr>
-          <w:rFonts w:hint="default" w:ascii="Times New Roman" w:hAnsi="Times New Roman" w:cs="Times New Roman"/>
-          <w:sz w:val="28"/>
-          <w:szCs w:val="28"/>
-          <w:lang w:val="en-US"/>
-        </w:rPr>
-        <w:t>: We need to customize our tokenization technique for our need. For example, tokenize the whole link into one token, phone number one token, the money in one token without removing the rupee symbol(later will be helpful to differentiate money with mobile number).</w:t>
-      </w:r>
-    </w:p>
-    <w:p>
-      <w:pPr>
-        <w:numPr>
-          <w:ilvl w:val="0"/>
-          <w:numId w:val="11"/>
-        </w:numPr>
-        <w:tabs>
-          <w:tab w:val="clear" w:pos="840"/>
-        </w:tabs>
-        <w:ind w:left="840" w:leftChars="0" w:hanging="420" w:firstLineChars="0"/>
-        <w:rPr>
-          <w:rFonts w:hint="default" w:ascii="Times New Roman" w:hAnsi="Times New Roman" w:cs="Times New Roman"/>
-          <w:sz w:val="28"/>
-          <w:szCs w:val="28"/>
-          <w:lang w:val="en-US"/>
-        </w:rPr>
-      </w:pPr>
-      <w:r>
-        <w:rPr>
-          <w:rFonts w:hint="default" w:ascii="Times New Roman" w:hAnsi="Times New Roman" w:cs="Times New Roman"/>
-          <w:sz w:val="28"/>
-          <w:szCs w:val="28"/>
-          <w:lang w:val="en-US"/>
-        </w:rPr>
-        <w:t xml:space="preserve">2. </w:t>
-      </w:r>
-      <w:r>
-        <w:rPr>
-          <w:rFonts w:hint="default" w:ascii="Times New Roman" w:hAnsi="Times New Roman" w:cs="Times New Roman"/>
-          <w:b/>
-          <w:bCs/>
-          <w:i/>
-          <w:iCs/>
-          <w:sz w:val="28"/>
-          <w:szCs w:val="28"/>
-          <w:lang w:val="en-US"/>
-        </w:rPr>
-        <w:t>Remove unwanted tokens</w:t>
-      </w:r>
-      <w:r>
-        <w:rPr>
-          <w:rFonts w:hint="default" w:ascii="Times New Roman" w:hAnsi="Times New Roman" w:cs="Times New Roman"/>
-          <w:sz w:val="28"/>
-          <w:szCs w:val="28"/>
-          <w:lang w:val="en-US"/>
-        </w:rPr>
-        <w:t>: Remove the tokens like stop words, phone numbers, links, emojis, special characters.</w:t>
-      </w:r>
-    </w:p>
-    <w:p>
-      <w:pPr>
-        <w:numPr>
-          <w:ilvl w:val="0"/>
-          <w:numId w:val="11"/>
-        </w:numPr>
-        <w:tabs>
-          <w:tab w:val="clear" w:pos="840"/>
-        </w:tabs>
-        <w:ind w:left="840" w:leftChars="0" w:hanging="420" w:firstLineChars="0"/>
-        <w:rPr>
-          <w:rFonts w:hint="default" w:ascii="Times New Roman" w:hAnsi="Times New Roman" w:cs="Times New Roman"/>
-          <w:sz w:val="28"/>
-          <w:szCs w:val="28"/>
-          <w:lang w:val="en-US"/>
-        </w:rPr>
-      </w:pPr>
-      <w:r>
-        <w:rPr>
-          <w:rFonts w:hint="default" w:ascii="Times New Roman" w:hAnsi="Times New Roman" w:cs="Times New Roman"/>
-          <w:sz w:val="28"/>
-          <w:szCs w:val="28"/>
-          <w:lang w:val="en-US"/>
-        </w:rPr>
-        <w:t>3. C</w:t>
-      </w:r>
-      <w:r>
-        <w:rPr>
-          <w:rFonts w:hint="default" w:ascii="Times New Roman" w:hAnsi="Times New Roman" w:cs="Times New Roman"/>
-          <w:b/>
-          <w:bCs/>
-          <w:i/>
-          <w:iCs/>
-          <w:sz w:val="28"/>
-          <w:szCs w:val="28"/>
-          <w:lang w:val="en-US"/>
-        </w:rPr>
-        <w:t>ase folding</w:t>
-      </w:r>
-      <w:r>
-        <w:rPr>
-          <w:rFonts w:hint="default" w:ascii="Times New Roman" w:hAnsi="Times New Roman" w:cs="Times New Roman"/>
-          <w:sz w:val="28"/>
-          <w:szCs w:val="28"/>
-          <w:lang w:val="en-US"/>
-        </w:rPr>
-        <w:t>: Basic case folding for keep everything in same case.</w:t>
-      </w:r>
-    </w:p>
-    <w:p>
-      <w:pPr>
-        <w:numPr>
-          <w:numId w:val="0"/>
-        </w:numPr>
-        <w:rPr>
-          <w:rFonts w:hint="default" w:ascii="Times New Roman" w:hAnsi="Times New Roman" w:cs="Times New Roman"/>
-          <w:sz w:val="28"/>
-          <w:szCs w:val="28"/>
-          <w:lang w:val="en-US"/>
-        </w:rPr>
-      </w:pPr>
-    </w:p>
-    <w:p>
-      <w:pPr>
-        <w:numPr>
-          <w:numId w:val="0"/>
-        </w:numPr>
-        <w:rPr>
-          <w:rFonts w:hint="default" w:ascii="Times New Roman" w:hAnsi="Times New Roman" w:cs="Times New Roman"/>
-          <w:sz w:val="28"/>
-          <w:szCs w:val="28"/>
-          <w:lang w:val="en-US"/>
-        </w:rPr>
-      </w:pPr>
-      <w:r>
-        <w:rPr>
-          <w:rFonts w:hint="default" w:ascii="Times New Roman" w:hAnsi="Times New Roman" w:cs="Times New Roman"/>
-          <w:sz w:val="28"/>
-          <w:szCs w:val="28"/>
-          <w:lang w:val="en-US"/>
-        </w:rPr>
-        <w:t>Step 3: Convert text to numbers:</w:t>
-      </w:r>
-    </w:p>
-    <w:p>
-      <w:pPr>
-        <w:numPr>
-          <w:ilvl w:val="0"/>
-          <w:numId w:val="11"/>
-        </w:numPr>
-        <w:tabs>
-          <w:tab w:val="clear" w:pos="840"/>
-        </w:tabs>
-        <w:ind w:left="840" w:leftChars="0" w:hanging="420" w:firstLineChars="0"/>
-        <w:rPr>
-          <w:rFonts w:hint="default" w:ascii="Times New Roman" w:hAnsi="Times New Roman" w:cs="Times New Roman"/>
-          <w:sz w:val="28"/>
-          <w:szCs w:val="28"/>
-          <w:lang w:val="en-US"/>
-        </w:rPr>
-      </w:pPr>
-      <w:r>
-        <w:rPr>
-          <w:rFonts w:hint="default" w:ascii="Times New Roman" w:hAnsi="Times New Roman" w:cs="Times New Roman"/>
-          <w:sz w:val="28"/>
-          <w:szCs w:val="28"/>
-          <w:lang w:val="en-US"/>
-        </w:rPr>
-        <w:t xml:space="preserve">1. </w:t>
-      </w:r>
-      <w:r>
-        <w:rPr>
-          <w:rFonts w:hint="default" w:ascii="Times New Roman" w:hAnsi="Times New Roman" w:cs="Times New Roman"/>
-          <w:b/>
-          <w:bCs/>
-          <w:i/>
-          <w:iCs/>
-          <w:sz w:val="28"/>
-          <w:szCs w:val="28"/>
-          <w:lang w:val="en-US"/>
-        </w:rPr>
-        <w:t xml:space="preserve">Text Vectorization: </w:t>
-      </w:r>
-      <w:r>
-        <w:rPr>
-          <w:rFonts w:hint="default" w:ascii="Times New Roman" w:hAnsi="Times New Roman" w:cs="Times New Roman"/>
-          <w:b w:val="0"/>
-          <w:bCs w:val="0"/>
-          <w:i w:val="0"/>
-          <w:iCs w:val="0"/>
-          <w:sz w:val="28"/>
-          <w:szCs w:val="28"/>
-          <w:lang w:val="en-US"/>
-        </w:rPr>
-        <w:t>Use BOW or TF-IDF</w:t>
-      </w:r>
-      <w:r>
-        <w:rPr>
-          <w:rFonts w:hint="default" w:ascii="Times New Roman" w:hAnsi="Times New Roman" w:cs="Times New Roman"/>
-          <w:b/>
-          <w:bCs/>
-          <w:i/>
-          <w:iCs/>
-          <w:sz w:val="28"/>
-          <w:szCs w:val="28"/>
-          <w:lang w:val="en-US"/>
-        </w:rPr>
-        <w:t xml:space="preserve">  </w:t>
-      </w:r>
-      <w:r>
-        <w:rPr>
-          <w:rFonts w:hint="default" w:ascii="Times New Roman" w:hAnsi="Times New Roman" w:cs="Times New Roman"/>
-          <w:b w:val="0"/>
-          <w:bCs w:val="0"/>
-          <w:i w:val="0"/>
-          <w:iCs w:val="0"/>
-          <w:sz w:val="28"/>
-          <w:szCs w:val="28"/>
-          <w:lang w:val="en-US"/>
-        </w:rPr>
-        <w:t>vectorization technique to convert the input text into numbers. Here problems are 1) word meaning is not captured. 2) Order of the words are lost. 3) Very huge dimension of dataset with lots of zeros.</w:t>
-      </w:r>
-    </w:p>
-    <w:p>
-      <w:pPr>
-        <w:numPr>
-          <w:ilvl w:val="0"/>
-          <w:numId w:val="11"/>
-        </w:numPr>
-        <w:tabs>
-          <w:tab w:val="clear" w:pos="840"/>
-        </w:tabs>
-        <w:ind w:left="840" w:leftChars="0" w:hanging="420" w:firstLineChars="0"/>
-        <w:rPr>
-          <w:rFonts w:hint="default" w:ascii="Times New Roman" w:hAnsi="Times New Roman" w:cs="Times New Roman"/>
-          <w:sz w:val="28"/>
-          <w:szCs w:val="28"/>
-          <w:lang w:val="en-US"/>
-        </w:rPr>
-      </w:pPr>
-      <w:r>
-        <w:rPr>
-          <w:rFonts w:hint="default" w:ascii="Times New Roman" w:hAnsi="Times New Roman" w:cs="Times New Roman"/>
-          <w:b w:val="0"/>
-          <w:bCs w:val="0"/>
-          <w:i w:val="0"/>
-          <w:iCs w:val="0"/>
-          <w:sz w:val="28"/>
-          <w:szCs w:val="28"/>
-          <w:lang w:val="en-US"/>
-        </w:rPr>
-        <w:t xml:space="preserve">2. </w:t>
-      </w:r>
-      <w:r>
-        <w:rPr>
-          <w:rFonts w:hint="default" w:ascii="Times New Roman" w:hAnsi="Times New Roman" w:cs="Times New Roman"/>
-          <w:b/>
-          <w:bCs/>
-          <w:i/>
-          <w:iCs/>
-          <w:sz w:val="28"/>
-          <w:szCs w:val="28"/>
-          <w:lang w:val="en-US"/>
-        </w:rPr>
-        <w:t>Text Embedding</w:t>
-      </w:r>
-      <w:r>
-        <w:rPr>
-          <w:rFonts w:hint="default" w:ascii="Times New Roman" w:hAnsi="Times New Roman" w:cs="Times New Roman"/>
-          <w:b w:val="0"/>
-          <w:bCs w:val="0"/>
-          <w:i w:val="0"/>
-          <w:iCs w:val="0"/>
-          <w:sz w:val="28"/>
-          <w:szCs w:val="28"/>
-          <w:lang w:val="en-US"/>
-        </w:rPr>
-        <w:t>: Go for embedding when we want to capture the relationship between  the words in the sentences. This makes the prediction better and dimensions very high. Will go for this, to get a better understanding of the input text.</w:t>
+          <w:sz w:val="28"/>
+          <w:szCs w:val="28"/>
+          <w:lang w:val="en-US"/>
+        </w:rPr>
+        <w:tab/>
+        <w:t>be imbalanced. Better handling of imbalanced data set is needed.</w:t>
       </w:r>
     </w:p>
     <w:p>
@@ -716,80 +129,14 @@
           <w:lang w:val="en-US"/>
         </w:rPr>
       </w:pPr>
-    </w:p>
-    <w:p>
-      <w:pPr>
-        <w:numPr>
-          <w:numId w:val="0"/>
-        </w:numPr>
-        <w:rPr>
-          <w:rFonts w:hint="default" w:ascii="Times New Roman" w:hAnsi="Times New Roman" w:cs="Times New Roman"/>
-          <w:sz w:val="28"/>
-          <w:szCs w:val="28"/>
-          <w:lang w:val="en-US"/>
-        </w:rPr>
-      </w:pPr>
       <w:r>
         <w:rPr>
           <w:rFonts w:hint="default" w:ascii="Times New Roman" w:hAnsi="Times New Roman" w:cs="Times New Roman"/>
-          <w:b w:val="0"/>
-          <w:bCs w:val="0"/>
-          <w:i w:val="0"/>
-          <w:iCs w:val="0"/>
-          <w:sz w:val="28"/>
-          <w:szCs w:val="28"/>
-          <w:lang w:val="en-US"/>
-        </w:rPr>
-        <w:t>Step 3: Target analysis:</w:t>
-      </w:r>
-    </w:p>
-    <w:p>
-      <w:pPr>
-        <w:numPr>
-          <w:ilvl w:val="0"/>
-          <w:numId w:val="11"/>
-        </w:numPr>
-        <w:tabs>
-          <w:tab w:val="clear" w:pos="840"/>
-        </w:tabs>
-        <w:ind w:left="840" w:leftChars="0" w:hanging="420" w:firstLineChars="0"/>
-        <w:rPr>
-          <w:rFonts w:hint="default" w:ascii="Times New Roman" w:hAnsi="Times New Roman" w:cs="Times New Roman"/>
-          <w:sz w:val="28"/>
-          <w:szCs w:val="28"/>
-          <w:lang w:val="en-US"/>
-        </w:rPr>
-      </w:pPr>
-      <w:r>
-        <w:rPr>
-          <w:rFonts w:hint="default" w:ascii="Times New Roman" w:hAnsi="Times New Roman" w:cs="Times New Roman"/>
-          <w:sz w:val="28"/>
-          <w:szCs w:val="28"/>
-          <w:lang w:val="en-US"/>
-        </w:rPr>
-        <w:t xml:space="preserve">1. </w:t>
-      </w:r>
-      <w:r>
-        <w:rPr>
-          <w:rFonts w:hint="default" w:ascii="Times New Roman" w:hAnsi="Times New Roman" w:cs="Times New Roman"/>
-          <w:b/>
-          <w:bCs/>
-          <w:i/>
-          <w:iCs/>
-          <w:sz w:val="28"/>
-          <w:szCs w:val="28"/>
-          <w:lang w:val="en-US"/>
-        </w:rPr>
-        <w:t>Imbalance target check</w:t>
-      </w:r>
-      <w:r>
-        <w:rPr>
-          <w:rFonts w:hint="default" w:ascii="Times New Roman" w:hAnsi="Times New Roman" w:cs="Times New Roman"/>
-          <w:sz w:val="28"/>
-          <w:szCs w:val="28"/>
-          <w:lang w:val="en-US"/>
-        </w:rPr>
-        <w:t>: In real-world case, there will be a lot of not spam SMS than spam SMS. we have to check for the class imbalance. If we have imbalance we have to try over-sampling and under-sampling or weighted ml models for better results.</w:t>
+          <w:sz w:val="28"/>
+          <w:szCs w:val="28"/>
+          <w:lang w:val="en-US"/>
+        </w:rPr>
+        <w:t>2. We have to predict the message, spam or not in real-time. The delay time should be less.</w:t>
       </w:r>
     </w:p>
     <w:p>
@@ -797,19 +144,7 @@
         <w:numPr>
           <w:numId w:val="0"/>
         </w:numPr>
-        <w:rPr>
-          <w:rFonts w:hint="default" w:ascii="Times New Roman" w:hAnsi="Times New Roman" w:cs="Times New Roman"/>
-          <w:sz w:val="28"/>
-          <w:szCs w:val="28"/>
-          <w:lang w:val="en-US"/>
-        </w:rPr>
-      </w:pPr>
-    </w:p>
-    <w:p>
-      <w:pPr>
-        <w:numPr>
-          <w:numId w:val="0"/>
-        </w:numPr>
+        <w:ind w:left="420" w:leftChars="0"/>
         <w:rPr>
           <w:rFonts w:hint="default" w:ascii="Times New Roman" w:hAnsi="Times New Roman" w:cs="Times New Roman"/>
           <w:sz w:val="28"/>
@@ -824,119 +159,17 @@
           <w:szCs w:val="28"/>
           <w:lang w:val="en-US"/>
         </w:rPr>
-        <w:t>Step 4: Feature Analysis:</w:t>
-      </w:r>
-    </w:p>
-    <w:p>
-      <w:pPr>
-        <w:numPr>
-          <w:ilvl w:val="0"/>
-          <w:numId w:val="11"/>
-        </w:numPr>
-        <w:tabs>
-          <w:tab w:val="clear" w:pos="840"/>
-        </w:tabs>
-        <w:ind w:left="840" w:leftChars="0" w:hanging="420" w:firstLineChars="0"/>
-        <w:rPr>
-          <w:rFonts w:hint="default" w:ascii="Times New Roman" w:hAnsi="Times New Roman" w:cs="Times New Roman"/>
-          <w:sz w:val="28"/>
-          <w:szCs w:val="28"/>
-          <w:lang w:val="en-US"/>
-        </w:rPr>
-      </w:pPr>
-      <w:r>
-        <w:rPr>
-          <w:rFonts w:hint="default" w:ascii="Times New Roman" w:hAnsi="Times New Roman" w:cs="Times New Roman"/>
-          <w:sz w:val="28"/>
-          <w:szCs w:val="28"/>
-          <w:lang w:val="en-US"/>
-        </w:rPr>
-        <w:t xml:space="preserve">1. </w:t>
+        <w:t xml:space="preserve">3. Continuous learning should be there, because data drift can happen very frequently. So, the </w:t>
       </w:r>
       <w:r>
         <w:rPr>
           <w:rFonts w:hint="default" w:ascii="Times New Roman" w:hAnsi="Times New Roman" w:cs="Times New Roman"/>
-          <w:b/>
-          <w:bCs/>
-          <w:i/>
-          <w:iCs/>
-          <w:sz w:val="28"/>
-          <w:szCs w:val="28"/>
-          <w:lang w:val="en-US"/>
-        </w:rPr>
-        <w:t>Dimensional check</w:t>
-      </w:r>
-      <w:r>
-        <w:rPr>
-          <w:rFonts w:hint="default" w:ascii="Times New Roman" w:hAnsi="Times New Roman" w:cs="Times New Roman"/>
-          <w:sz w:val="28"/>
-          <w:szCs w:val="28"/>
-          <w:lang w:val="en-US"/>
-        </w:rPr>
-        <w:t>: Most of the NLP tasks will have high dimensions. We have to check the dimension of the input data after the text data is converted to numeric numbers, if that is too high we should do dimensionality reduction.</w:t>
-      </w:r>
-      <w:r>
-        <w:rPr>
-          <w:rFonts w:hint="default" w:ascii="Times New Roman" w:hAnsi="Times New Roman" w:cs="Times New Roman"/>
           <w:sz w:val="28"/>
           <w:szCs w:val="28"/>
           <w:lang w:val="en-US"/>
         </w:rPr>
         <w:tab/>
-      </w:r>
-    </w:p>
-    <w:p>
-      <w:pPr>
-        <w:numPr>
-          <w:ilvl w:val="1"/>
-          <w:numId w:val="11"/>
-        </w:numPr>
-        <w:tabs>
-          <w:tab w:val="clear" w:pos="840"/>
-        </w:tabs>
-        <w:ind w:left="1260" w:leftChars="0" w:hanging="420" w:firstLineChars="0"/>
-        <w:rPr>
-          <w:rFonts w:hint="default" w:ascii="Times New Roman" w:hAnsi="Times New Roman" w:cs="Times New Roman"/>
-          <w:sz w:val="28"/>
-          <w:szCs w:val="28"/>
-          <w:lang w:val="en-US"/>
-        </w:rPr>
-      </w:pPr>
-      <w:r>
-        <w:rPr>
-          <w:rFonts w:hint="default" w:ascii="Times New Roman" w:hAnsi="Times New Roman" w:cs="Times New Roman"/>
-          <w:sz w:val="28"/>
-          <w:szCs w:val="28"/>
-          <w:lang w:val="en-US"/>
-        </w:rPr>
-        <w:t>1.1 - PCA =&gt; we can use this when the input data is dense numeric values.</w:t>
-      </w:r>
-    </w:p>
-    <w:p>
-      <w:pPr>
-        <w:numPr>
-          <w:ilvl w:val="1"/>
-          <w:numId w:val="11"/>
-        </w:numPr>
-        <w:tabs>
-          <w:tab w:val="clear" w:pos="840"/>
-        </w:tabs>
-        <w:ind w:left="1260" w:leftChars="0" w:hanging="420" w:firstLineChars="0"/>
-        <w:rPr>
-          <w:rFonts w:hint="default" w:ascii="Times New Roman" w:hAnsi="Times New Roman" w:cs="Times New Roman"/>
-          <w:sz w:val="28"/>
-          <w:szCs w:val="28"/>
-          <w:lang w:val="en-US"/>
-        </w:rPr>
-      </w:pPr>
-      <w:r>
-        <w:rPr>
-          <w:rFonts w:hint="default" w:ascii="Times New Roman" w:hAnsi="Times New Roman" w:cs="Times New Roman"/>
-          <w:sz w:val="28"/>
-          <w:szCs w:val="28"/>
-          <w:lang w:val="en-US"/>
-        </w:rPr>
-        <w:t>1.2 - SVD =&gt; we should use this when the input data is sparsh data(having lots of zeros).</w:t>
+        <w:t>system should have functionality to effective monitoring and re-training.</w:t>
       </w:r>
     </w:p>
     <w:p>
@@ -944,32 +177,7 @@
         <w:numPr>
           <w:numId w:val="0"/>
         </w:numPr>
-        <w:rPr>
-          <w:rFonts w:hint="default" w:ascii="Times New Roman" w:hAnsi="Times New Roman" w:cs="Times New Roman"/>
-          <w:sz w:val="28"/>
-          <w:szCs w:val="28"/>
-          <w:lang w:val="en-US"/>
-        </w:rPr>
-      </w:pPr>
-    </w:p>
-    <w:p>
-      <w:pPr>
-        <w:numPr>
-          <w:numId w:val="0"/>
-        </w:numPr>
-        <w:rPr>
-          <w:rFonts w:hint="default" w:ascii="Times New Roman" w:hAnsi="Times New Roman" w:cs="Times New Roman"/>
-          <w:sz w:val="28"/>
-          <w:szCs w:val="28"/>
-          <w:lang w:val="en-US"/>
-        </w:rPr>
-      </w:pPr>
-    </w:p>
-    <w:p>
-      <w:pPr>
-        <w:numPr>
-          <w:numId w:val="0"/>
-        </w:numPr>
+        <w:ind w:left="420" w:leftChars="0"/>
         <w:rPr>
           <w:rFonts w:hint="default" w:ascii="Times New Roman" w:hAnsi="Times New Roman" w:cs="Times New Roman"/>
           <w:sz w:val="28"/>
@@ -984,137 +192,7 @@
           <w:szCs w:val="28"/>
           <w:lang w:val="en-US"/>
         </w:rPr>
-        <w:t>Step 5: Model selection:</w:t>
-      </w:r>
-    </w:p>
-    <w:p>
-      <w:pPr>
-        <w:numPr>
-          <w:ilvl w:val="0"/>
-          <w:numId w:val="11"/>
-        </w:numPr>
-        <w:tabs>
-          <w:tab w:val="clear" w:pos="840"/>
-        </w:tabs>
-        <w:ind w:left="840" w:leftChars="0" w:hanging="420" w:firstLineChars="0"/>
-        <w:rPr>
-          <w:rFonts w:hint="default" w:ascii="Times New Roman" w:hAnsi="Times New Roman" w:cs="Times New Roman"/>
-          <w:sz w:val="28"/>
-          <w:szCs w:val="28"/>
-          <w:lang w:val="en-US"/>
-        </w:rPr>
-      </w:pPr>
-      <w:r>
-        <w:rPr>
-          <w:rFonts w:hint="default" w:ascii="Times New Roman" w:hAnsi="Times New Roman" w:cs="Times New Roman"/>
-          <w:sz w:val="28"/>
-          <w:szCs w:val="28"/>
-          <w:lang w:val="en-US"/>
-        </w:rPr>
-        <w:t xml:space="preserve">1. </w:t>
-      </w:r>
-      <w:r>
-        <w:rPr>
-          <w:rFonts w:hint="default" w:ascii="Times New Roman" w:hAnsi="Times New Roman" w:cs="Times New Roman"/>
-          <w:b/>
-          <w:bCs/>
-          <w:i/>
-          <w:iCs/>
-          <w:sz w:val="28"/>
-          <w:szCs w:val="28"/>
-          <w:lang w:val="en-US"/>
-        </w:rPr>
-        <w:t>Basic models</w:t>
-      </w:r>
-      <w:r>
-        <w:rPr>
-          <w:rFonts w:hint="default" w:ascii="Times New Roman" w:hAnsi="Times New Roman" w:cs="Times New Roman"/>
-          <w:sz w:val="28"/>
-          <w:szCs w:val="28"/>
-          <w:lang w:val="en-US"/>
-        </w:rPr>
-        <w:t>: Try basic models like logistic Regression and SVM as a base model.</w:t>
-      </w:r>
-    </w:p>
-    <w:p>
-      <w:pPr>
-        <w:numPr>
-          <w:ilvl w:val="0"/>
-          <w:numId w:val="11"/>
-        </w:numPr>
-        <w:tabs>
-          <w:tab w:val="clear" w:pos="840"/>
-        </w:tabs>
-        <w:ind w:left="840" w:leftChars="0" w:hanging="420" w:firstLineChars="0"/>
-        <w:rPr>
-          <w:rFonts w:hint="default" w:ascii="Times New Roman" w:hAnsi="Times New Roman" w:cs="Times New Roman"/>
-          <w:sz w:val="28"/>
-          <w:szCs w:val="28"/>
-          <w:lang w:val="en-US"/>
-        </w:rPr>
-      </w:pPr>
-      <w:r>
-        <w:rPr>
-          <w:rFonts w:hint="default" w:ascii="Times New Roman" w:hAnsi="Times New Roman" w:cs="Times New Roman"/>
-          <w:sz w:val="28"/>
-          <w:szCs w:val="28"/>
-          <w:lang w:val="en-US"/>
-        </w:rPr>
-        <w:t>2. Moderate complex: Try Ensemble or XGBoost models.</w:t>
-      </w:r>
-    </w:p>
-    <w:p>
-      <w:pPr>
-        <w:numPr>
-          <w:ilvl w:val="0"/>
-          <w:numId w:val="11"/>
-        </w:numPr>
-        <w:tabs>
-          <w:tab w:val="clear" w:pos="840"/>
-        </w:tabs>
-        <w:ind w:left="840" w:leftChars="0" w:hanging="420" w:firstLineChars="0"/>
-        <w:rPr>
-          <w:rFonts w:hint="default" w:ascii="Times New Roman" w:hAnsi="Times New Roman" w:cs="Times New Roman"/>
-          <w:sz w:val="28"/>
-          <w:szCs w:val="28"/>
-          <w:lang w:val="en-US"/>
-        </w:rPr>
-      </w:pPr>
-      <w:r>
-        <w:rPr>
-          <w:rFonts w:hint="default" w:ascii="Times New Roman" w:hAnsi="Times New Roman" w:cs="Times New Roman"/>
-          <w:sz w:val="28"/>
-          <w:szCs w:val="28"/>
-          <w:lang w:val="en-US"/>
-        </w:rPr>
-        <w:t>3. Complex models: As when you have more dataset available you can go for complex models like LSTM(recurrent NN). or we can try transformer models like BERT (encoder models) to make the prediction.</w:t>
-      </w:r>
-    </w:p>
-    <w:p>
-      <w:pPr>
-        <w:numPr>
-          <w:ilvl w:val="0"/>
-          <w:numId w:val="11"/>
-        </w:numPr>
-        <w:tabs>
-          <w:tab w:val="clear" w:pos="840"/>
-        </w:tabs>
-        <w:ind w:left="840" w:leftChars="0" w:hanging="420" w:firstLineChars="0"/>
-        <w:rPr>
-          <w:rFonts w:hint="default" w:ascii="Times New Roman" w:hAnsi="Times New Roman" w:cs="Times New Roman"/>
-          <w:sz w:val="28"/>
-          <w:szCs w:val="28"/>
-          <w:lang w:val="en-US"/>
-        </w:rPr>
-      </w:pPr>
-      <w:r>
-        <w:rPr>
-          <w:rFonts w:hint="default" w:ascii="Times New Roman" w:hAnsi="Times New Roman" w:cs="Times New Roman"/>
-          <w:sz w:val="28"/>
-          <w:szCs w:val="28"/>
-          <w:lang w:val="en-US"/>
-        </w:rPr>
-        <w:t>4. Keep in mind of the inference time should not be too high, prediction should be real-time.</w:t>
+        <w:t>4. Scalability of model: Is important both at training and prediction time.</w:t>
       </w:r>
     </w:p>
     <w:p>
@@ -1122,19 +200,7 @@
         <w:numPr>
           <w:numId w:val="0"/>
         </w:numPr>
-        <w:rPr>
-          <w:rFonts w:hint="default" w:ascii="Times New Roman" w:hAnsi="Times New Roman" w:cs="Times New Roman"/>
-          <w:sz w:val="28"/>
-          <w:szCs w:val="28"/>
-          <w:lang w:val="en-US"/>
-        </w:rPr>
-      </w:pPr>
-    </w:p>
-    <w:p>
-      <w:pPr>
-        <w:numPr>
-          <w:numId w:val="0"/>
-        </w:numPr>
+        <w:ind w:left="420" w:leftChars="0"/>
         <w:rPr>
           <w:rFonts w:hint="default" w:ascii="Times New Roman" w:hAnsi="Times New Roman" w:cs="Times New Roman"/>
           <w:sz w:val="28"/>
@@ -1149,19 +215,15 @@
           <w:szCs w:val="28"/>
           <w:lang w:val="en-US"/>
         </w:rPr>
-        <w:t>Step 6: Model Evaluation:</w:t>
+        <w:t>5. Make sure to handle the imbalance data set in a better way.</w:t>
       </w:r>
     </w:p>
     <w:p>
       <w:pPr>
         <w:numPr>
           <w:ilvl w:val="0"/>
-          <w:numId w:val="11"/>
+          <w:numId w:val="0"/>
         </w:numPr>
-        <w:tabs>
-          <w:tab w:val="clear" w:pos="840"/>
-        </w:tabs>
-        <w:ind w:left="840" w:leftChars="0" w:hanging="420" w:firstLineChars="0"/>
         <w:rPr>
           <w:rFonts w:hint="default" w:ascii="Times New Roman" w:hAnsi="Times New Roman" w:cs="Times New Roman"/>
           <w:sz w:val="28"/>
@@ -1169,48 +231,44 @@
           <w:lang w:val="en-US"/>
         </w:rPr>
       </w:pPr>
-      <w:r>
-        <w:rPr>
-          <w:rFonts w:hint="default" w:ascii="Times New Roman" w:hAnsi="Times New Roman" w:cs="Times New Roman"/>
-          <w:sz w:val="28"/>
-          <w:szCs w:val="28"/>
-          <w:lang w:val="en-US"/>
-        </w:rPr>
-        <w:t xml:space="preserve">1. </w:t>
-      </w:r>
-      <w:r>
+    </w:p>
+    <w:p>
+      <w:pPr>
+        <w:numPr>
+          <w:ilvl w:val="0"/>
+          <w:numId w:val="0"/>
+        </w:numPr>
         <w:rPr>
           <w:rFonts w:hint="default" w:ascii="Times New Roman" w:hAnsi="Times New Roman" w:cs="Times New Roman"/>
           <w:b/>
           <w:bCs/>
           <w:i/>
           <w:iCs/>
-          <w:sz w:val="28"/>
-          <w:szCs w:val="28"/>
-          <w:lang w:val="en-US"/>
-        </w:rPr>
-        <w:t xml:space="preserve">If imbalanced dataset? </w:t>
-      </w:r>
+          <w:sz w:val="32"/>
+          <w:szCs w:val="32"/>
+          <w:lang w:val="en-US"/>
+        </w:rPr>
+      </w:pPr>
       <w:r>
         <w:rPr>
           <w:rFonts w:hint="default" w:ascii="Times New Roman" w:hAnsi="Times New Roman" w:cs="Times New Roman"/>
-          <w:sz w:val="28"/>
-          <w:szCs w:val="28"/>
-          <w:lang w:val="en-US"/>
-        </w:rPr>
-        <w:t>: In this case, big no to accuracy. Go for recall or f1-score.</w:t>
+          <w:b/>
+          <w:bCs/>
+          <w:i/>
+          <w:iCs/>
+          <w:sz w:val="32"/>
+          <w:szCs w:val="32"/>
+          <w:lang w:val="en-US"/>
+        </w:rPr>
+        <w:t>The model training workflow will be like following:</w:t>
       </w:r>
     </w:p>
     <w:p>
       <w:pPr>
         <w:numPr>
           <w:ilvl w:val="0"/>
-          <w:numId w:val="11"/>
+          <w:numId w:val="0"/>
         </w:numPr>
-        <w:tabs>
-          <w:tab w:val="clear" w:pos="840"/>
-        </w:tabs>
-        <w:ind w:left="840" w:leftChars="0" w:hanging="420" w:firstLineChars="0"/>
         <w:rPr>
           <w:rFonts w:hint="default" w:ascii="Times New Roman" w:hAnsi="Times New Roman" w:cs="Times New Roman"/>
           <w:sz w:val="28"/>
@@ -1218,26 +276,13 @@
           <w:lang w:val="en-US"/>
         </w:rPr>
       </w:pPr>
-      <w:r>
-        <w:rPr>
-          <w:rFonts w:hint="default" w:ascii="Times New Roman" w:hAnsi="Times New Roman" w:cs="Times New Roman"/>
-          <w:sz w:val="28"/>
-          <w:szCs w:val="28"/>
-          <w:lang w:val="en-US"/>
-        </w:rPr>
-        <w:t>2. If balanced dataset? : Including accuracy check recall, precision, f1-score and confusion matrix to understand the prediction well.</w:t>
-      </w:r>
     </w:p>
     <w:p>
       <w:pPr>
         <w:numPr>
           <w:ilvl w:val="0"/>
-          <w:numId w:val="11"/>
+          <w:numId w:val="0"/>
         </w:numPr>
-        <w:tabs>
-          <w:tab w:val="clear" w:pos="840"/>
-        </w:tabs>
-        <w:ind w:left="840" w:leftChars="0" w:hanging="420" w:firstLineChars="0"/>
         <w:rPr>
           <w:rFonts w:hint="default" w:ascii="Times New Roman" w:hAnsi="Times New Roman" w:cs="Times New Roman"/>
           <w:sz w:val="28"/>
@@ -1252,7 +297,7 @@
           <w:szCs w:val="28"/>
           <w:lang w:val="en-US"/>
         </w:rPr>
-        <w:t>why recall: Here we care about the False Negative(FN) more than False Positive(FP). Because its okay that not-spam is detected as spam(FP) -- I can simply ignore it. But its not okay when spam is detected as not-spam(FN) -- then its a dangerous issue, people can trust this and may make a money transaction.</w:t>
+        <w:t>Step 1: Data collection:</w:t>
       </w:r>
     </w:p>
     <w:p>
@@ -1260,19 +305,7 @@
         <w:numPr>
           <w:numId w:val="0"/>
         </w:numPr>
-        <w:rPr>
-          <w:rFonts w:hint="default" w:ascii="Times New Roman" w:hAnsi="Times New Roman" w:cs="Times New Roman"/>
-          <w:sz w:val="28"/>
-          <w:szCs w:val="28"/>
-          <w:lang w:val="en-US"/>
-        </w:rPr>
-      </w:pPr>
-    </w:p>
-    <w:p>
-      <w:pPr>
-        <w:numPr>
-          <w:numId w:val="0"/>
-        </w:numPr>
+        <w:ind w:left="420" w:leftChars="0"/>
         <w:rPr>
           <w:rFonts w:hint="default" w:ascii="Times New Roman" w:hAnsi="Times New Roman" w:cs="Times New Roman"/>
           <w:sz w:val="28"/>
@@ -1287,26 +320,8 @@
           <w:szCs w:val="28"/>
           <w:lang w:val="en-US"/>
         </w:rPr>
-        <w:t>Step 7: Model Monitoring:</w:t>
+        <w:t xml:space="preserve">1. As mentioned we don’t have data from the user before we launch the tool, so we start model </w:t>
       </w:r>
-    </w:p>
-    <w:p>
-      <w:pPr>
-        <w:numPr>
-          <w:ilvl w:val="0"/>
-          <w:numId w:val="11"/>
-        </w:numPr>
-        <w:tabs>
-          <w:tab w:val="clear" w:pos="840"/>
-        </w:tabs>
-        <w:ind w:left="840" w:leftChars="0" w:hanging="420" w:firstLineChars="0"/>
-        <w:rPr>
-          <w:rFonts w:hint="default" w:ascii="Times New Roman" w:hAnsi="Times New Roman" w:cs="Times New Roman"/>
-          <w:sz w:val="28"/>
-          <w:szCs w:val="28"/>
-          <w:lang w:val="en-US"/>
-        </w:rPr>
-      </w:pPr>
       <w:r>
         <w:rPr>
           <w:rFonts w:hint="default" w:ascii="Times New Roman" w:hAnsi="Times New Roman" w:cs="Times New Roman"/>
@@ -1314,34 +329,8 @@
           <w:szCs w:val="28"/>
           <w:lang w:val="en-US"/>
         </w:rPr>
-        <w:t>1. Monitor for data drift and re-train the model in that case.</w:t>
-      </w:r>
-    </w:p>
-    <w:p>
-      <w:pPr>
-        <w:numPr>
-          <w:ilvl w:val="0"/>
-          <w:numId w:val="11"/>
-        </w:numPr>
-        <w:tabs>
-          <w:tab w:val="clear" w:pos="840"/>
-        </w:tabs>
-        <w:ind w:left="840" w:leftChars="0" w:hanging="420" w:firstLineChars="0"/>
-        <w:rPr>
-          <w:rFonts w:hint="default" w:ascii="Times New Roman" w:hAnsi="Times New Roman" w:cs="Times New Roman"/>
-          <w:sz w:val="28"/>
-          <w:szCs w:val="28"/>
-          <w:lang w:val="en-US"/>
-        </w:rPr>
-      </w:pPr>
-      <w:r>
-        <w:rPr>
-          <w:rFonts w:hint="default" w:ascii="Times New Roman" w:hAnsi="Times New Roman" w:cs="Times New Roman"/>
-          <w:sz w:val="28"/>
-          <w:szCs w:val="28"/>
-          <w:lang w:val="en-US"/>
-        </w:rPr>
-        <w:t>2. We will get more data once we launch our model, so its good to re-train our model periodically.</w:t>
+        <w:tab/>
+        <w:t>training from the publicly available data.</w:t>
       </w:r>
     </w:p>
     <w:p>
@@ -1349,6 +338,40 @@
         <w:numPr>
           <w:numId w:val="0"/>
         </w:numPr>
+        <w:ind w:left="420" w:leftChars="0"/>
+        <w:rPr>
+          <w:rFonts w:hint="default" w:ascii="Times New Roman" w:hAnsi="Times New Roman" w:cs="Times New Roman"/>
+          <w:sz w:val="28"/>
+          <w:szCs w:val="28"/>
+          <w:lang w:val="en-US"/>
+        </w:rPr>
+      </w:pPr>
+      <w:r>
+        <w:rPr>
+          <w:rFonts w:hint="default" w:ascii="Times New Roman" w:hAnsi="Times New Roman" w:cs="Times New Roman"/>
+          <w:sz w:val="28"/>
+          <w:szCs w:val="28"/>
+          <w:lang w:val="en-US"/>
+        </w:rPr>
+        <w:t xml:space="preserve">2. Once we start getting data from the users, we should continuously store those data and label </w:t>
+      </w:r>
+      <w:r>
+        <w:rPr>
+          <w:rFonts w:hint="default" w:ascii="Times New Roman" w:hAnsi="Times New Roman" w:cs="Times New Roman"/>
+          <w:sz w:val="28"/>
+          <w:szCs w:val="28"/>
+          <w:lang w:val="en-US"/>
+        </w:rPr>
+        <w:tab/>
+        <w:t>it and re-train the model.</w:t>
+      </w:r>
+    </w:p>
+    <w:p>
+      <w:pPr>
+        <w:numPr>
+          <w:ilvl w:val="0"/>
+          <w:numId w:val="0"/>
+        </w:numPr>
         <w:rPr>
           <w:rFonts w:hint="default" w:ascii="Times New Roman" w:hAnsi="Times New Roman" w:cs="Times New Roman"/>
           <w:sz w:val="28"/>
@@ -1360,6 +383,1334 @@
     <w:p>
       <w:pPr>
         <w:numPr>
+          <w:ilvl w:val="0"/>
+          <w:numId w:val="0"/>
+        </w:numPr>
+        <w:rPr>
+          <w:rFonts w:hint="default" w:ascii="Times New Roman" w:hAnsi="Times New Roman" w:cs="Times New Roman"/>
+          <w:sz w:val="28"/>
+          <w:szCs w:val="28"/>
+          <w:lang w:val="en-US"/>
+        </w:rPr>
+      </w:pPr>
+      <w:r>
+        <w:rPr>
+          <w:rFonts w:hint="default" w:ascii="Times New Roman" w:hAnsi="Times New Roman" w:cs="Times New Roman"/>
+          <w:sz w:val="28"/>
+          <w:szCs w:val="28"/>
+          <w:lang w:val="en-US"/>
+        </w:rPr>
+        <w:t>Step 2: Data pre-processing:</w:t>
+      </w:r>
+    </w:p>
+    <w:p>
+      <w:pPr>
+        <w:numPr>
+          <w:numId w:val="0"/>
+        </w:numPr>
+        <w:ind w:left="420" w:leftChars="0"/>
+        <w:rPr>
+          <w:rFonts w:hint="default" w:ascii="Times New Roman" w:hAnsi="Times New Roman" w:cs="Times New Roman"/>
+          <w:sz w:val="28"/>
+          <w:szCs w:val="28"/>
+          <w:lang w:val="en-US"/>
+        </w:rPr>
+      </w:pPr>
+      <w:r>
+        <w:rPr>
+          <w:rFonts w:hint="default" w:ascii="Times New Roman" w:hAnsi="Times New Roman" w:cs="Times New Roman"/>
+          <w:sz w:val="28"/>
+          <w:szCs w:val="28"/>
+          <w:lang w:val="en-US"/>
+        </w:rPr>
+        <w:t xml:space="preserve">1. </w:t>
+      </w:r>
+      <w:r>
+        <w:rPr>
+          <w:rFonts w:hint="default" w:ascii="Times New Roman" w:hAnsi="Times New Roman" w:cs="Times New Roman"/>
+          <w:b/>
+          <w:bCs/>
+          <w:i/>
+          <w:iCs/>
+          <w:sz w:val="28"/>
+          <w:szCs w:val="28"/>
+          <w:lang w:val="en-US"/>
+        </w:rPr>
+        <w:t>Tokenization</w:t>
+      </w:r>
+      <w:r>
+        <w:rPr>
+          <w:rFonts w:hint="default" w:ascii="Times New Roman" w:hAnsi="Times New Roman" w:cs="Times New Roman"/>
+          <w:sz w:val="28"/>
+          <w:szCs w:val="28"/>
+          <w:lang w:val="en-US"/>
+        </w:rPr>
+        <w:t xml:space="preserve">: We need to customize our tokenization technique for our need. For example, </w:t>
+      </w:r>
+      <w:r>
+        <w:rPr>
+          <w:rFonts w:hint="default" w:ascii="Times New Roman" w:hAnsi="Times New Roman" w:cs="Times New Roman"/>
+          <w:sz w:val="28"/>
+          <w:szCs w:val="28"/>
+          <w:lang w:val="en-US"/>
+        </w:rPr>
+        <w:tab/>
+        <w:t xml:space="preserve">tokenize the whole link into one token, phone number into one token, the money in one </w:t>
+      </w:r>
+      <w:r>
+        <w:rPr>
+          <w:rFonts w:hint="default" w:ascii="Times New Roman" w:hAnsi="Times New Roman" w:cs="Times New Roman"/>
+          <w:sz w:val="28"/>
+          <w:szCs w:val="28"/>
+          <w:lang w:val="en-US"/>
+        </w:rPr>
+        <w:tab/>
+        <w:t xml:space="preserve">token without removing the rupee symbol(later will be helpful to differentiate money with </w:t>
+      </w:r>
+      <w:r>
+        <w:rPr>
+          <w:rFonts w:hint="default" w:ascii="Times New Roman" w:hAnsi="Times New Roman" w:cs="Times New Roman"/>
+          <w:sz w:val="28"/>
+          <w:szCs w:val="28"/>
+          <w:lang w:val="en-US"/>
+        </w:rPr>
+        <w:tab/>
+        <w:t>mobile number).</w:t>
+      </w:r>
+    </w:p>
+    <w:p>
+      <w:pPr>
+        <w:numPr>
+          <w:numId w:val="0"/>
+        </w:numPr>
+        <w:ind w:left="420" w:leftChars="0"/>
+        <w:rPr>
+          <w:rFonts w:hint="default" w:ascii="Times New Roman" w:hAnsi="Times New Roman" w:cs="Times New Roman"/>
+          <w:sz w:val="28"/>
+          <w:szCs w:val="28"/>
+          <w:lang w:val="en-US"/>
+        </w:rPr>
+      </w:pPr>
+      <w:r>
+        <w:rPr>
+          <w:rFonts w:hint="default" w:ascii="Times New Roman" w:hAnsi="Times New Roman" w:cs="Times New Roman"/>
+          <w:sz w:val="28"/>
+          <w:szCs w:val="28"/>
+          <w:lang w:val="en-US"/>
+        </w:rPr>
+        <w:t xml:space="preserve">2. </w:t>
+      </w:r>
+      <w:r>
+        <w:rPr>
+          <w:rFonts w:hint="default" w:ascii="Times New Roman" w:hAnsi="Times New Roman" w:cs="Times New Roman"/>
+          <w:b/>
+          <w:bCs/>
+          <w:i/>
+          <w:iCs/>
+          <w:sz w:val="28"/>
+          <w:szCs w:val="28"/>
+          <w:lang w:val="en-US"/>
+        </w:rPr>
+        <w:t>Remove unwanted tokens</w:t>
+      </w:r>
+      <w:r>
+        <w:rPr>
+          <w:rFonts w:hint="default" w:ascii="Times New Roman" w:hAnsi="Times New Roman" w:cs="Times New Roman"/>
+          <w:sz w:val="28"/>
+          <w:szCs w:val="28"/>
+          <w:lang w:val="en-US"/>
+        </w:rPr>
+        <w:t xml:space="preserve">: Remove the tokens like stop words, phone numbers, links, emojis, </w:t>
+      </w:r>
+      <w:r>
+        <w:rPr>
+          <w:rFonts w:hint="default" w:ascii="Times New Roman" w:hAnsi="Times New Roman" w:cs="Times New Roman"/>
+          <w:sz w:val="28"/>
+          <w:szCs w:val="28"/>
+          <w:lang w:val="en-US"/>
+        </w:rPr>
+        <w:tab/>
+        <w:t>special characters.</w:t>
+      </w:r>
+    </w:p>
+    <w:p>
+      <w:pPr>
+        <w:numPr>
+          <w:numId w:val="0"/>
+        </w:numPr>
+        <w:ind w:left="420" w:leftChars="0"/>
+        <w:rPr>
+          <w:rFonts w:hint="default" w:ascii="Times New Roman" w:hAnsi="Times New Roman" w:cs="Times New Roman"/>
+          <w:sz w:val="28"/>
+          <w:szCs w:val="28"/>
+          <w:lang w:val="en-US"/>
+        </w:rPr>
+      </w:pPr>
+      <w:r>
+        <w:rPr>
+          <w:rFonts w:hint="default" w:ascii="Times New Roman" w:hAnsi="Times New Roman" w:cs="Times New Roman"/>
+          <w:sz w:val="28"/>
+          <w:szCs w:val="28"/>
+          <w:lang w:val="en-US"/>
+        </w:rPr>
+        <w:t>3. C</w:t>
+      </w:r>
+      <w:r>
+        <w:rPr>
+          <w:rFonts w:hint="default" w:ascii="Times New Roman" w:hAnsi="Times New Roman" w:cs="Times New Roman"/>
+          <w:b/>
+          <w:bCs/>
+          <w:i/>
+          <w:iCs/>
+          <w:sz w:val="28"/>
+          <w:szCs w:val="28"/>
+          <w:lang w:val="en-US"/>
+        </w:rPr>
+        <w:t>ase folding</w:t>
+      </w:r>
+      <w:r>
+        <w:rPr>
+          <w:rFonts w:hint="default" w:ascii="Times New Roman" w:hAnsi="Times New Roman" w:cs="Times New Roman"/>
+          <w:sz w:val="28"/>
+          <w:szCs w:val="28"/>
+          <w:lang w:val="en-US"/>
+        </w:rPr>
+        <w:t>: Basic case folding to keep everything in same case.</w:t>
+      </w:r>
+    </w:p>
+    <w:p>
+      <w:pPr>
+        <w:numPr>
+          <w:ilvl w:val="0"/>
+          <w:numId w:val="0"/>
+        </w:numPr>
+        <w:rPr>
+          <w:rFonts w:hint="default" w:ascii="Times New Roman" w:hAnsi="Times New Roman" w:cs="Times New Roman"/>
+          <w:sz w:val="28"/>
+          <w:szCs w:val="28"/>
+          <w:lang w:val="en-US"/>
+        </w:rPr>
+      </w:pPr>
+    </w:p>
+    <w:p>
+      <w:pPr>
+        <w:numPr>
+          <w:ilvl w:val="0"/>
+          <w:numId w:val="0"/>
+        </w:numPr>
+        <w:rPr>
+          <w:rFonts w:hint="default" w:ascii="Times New Roman" w:hAnsi="Times New Roman" w:cs="Times New Roman"/>
+          <w:sz w:val="28"/>
+          <w:szCs w:val="28"/>
+          <w:lang w:val="en-US"/>
+        </w:rPr>
+      </w:pPr>
+      <w:r>
+        <w:rPr>
+          <w:rFonts w:hint="default" w:ascii="Times New Roman" w:hAnsi="Times New Roman" w:cs="Times New Roman"/>
+          <w:sz w:val="28"/>
+          <w:szCs w:val="28"/>
+          <w:lang w:val="en-US"/>
+        </w:rPr>
+        <w:t>Step 3: Convert text to numbers:</w:t>
+      </w:r>
+    </w:p>
+    <w:p>
+      <w:pPr>
+        <w:numPr>
+          <w:numId w:val="0"/>
+        </w:numPr>
+        <w:ind w:left="420" w:leftChars="0"/>
+        <w:rPr>
+          <w:rFonts w:hint="default" w:ascii="Times New Roman" w:hAnsi="Times New Roman" w:cs="Times New Roman"/>
+          <w:sz w:val="28"/>
+          <w:szCs w:val="28"/>
+          <w:lang w:val="en-US"/>
+        </w:rPr>
+      </w:pPr>
+      <w:r>
+        <w:rPr>
+          <w:rFonts w:hint="default" w:ascii="Times New Roman" w:hAnsi="Times New Roman" w:cs="Times New Roman"/>
+          <w:sz w:val="28"/>
+          <w:szCs w:val="28"/>
+          <w:lang w:val="en-US"/>
+        </w:rPr>
+        <w:t xml:space="preserve">1. </w:t>
+      </w:r>
+      <w:r>
+        <w:rPr>
+          <w:rFonts w:hint="default" w:ascii="Times New Roman" w:hAnsi="Times New Roman" w:cs="Times New Roman"/>
+          <w:b/>
+          <w:bCs/>
+          <w:i/>
+          <w:iCs/>
+          <w:sz w:val="28"/>
+          <w:szCs w:val="28"/>
+          <w:lang w:val="en-US"/>
+        </w:rPr>
+        <w:t xml:space="preserve">Text Vectorization: </w:t>
+      </w:r>
+      <w:r>
+        <w:rPr>
+          <w:rFonts w:hint="default" w:ascii="Times New Roman" w:hAnsi="Times New Roman" w:cs="Times New Roman"/>
+          <w:b w:val="0"/>
+          <w:bCs w:val="0"/>
+          <w:i w:val="0"/>
+          <w:iCs w:val="0"/>
+          <w:sz w:val="28"/>
+          <w:szCs w:val="28"/>
+          <w:lang w:val="en-US"/>
+        </w:rPr>
+        <w:t>Use BOW or TF-IDF</w:t>
+      </w:r>
+      <w:r>
+        <w:rPr>
+          <w:rFonts w:hint="default" w:ascii="Times New Roman" w:hAnsi="Times New Roman" w:cs="Times New Roman"/>
+          <w:b/>
+          <w:bCs/>
+          <w:i/>
+          <w:iCs/>
+          <w:sz w:val="28"/>
+          <w:szCs w:val="28"/>
+          <w:lang w:val="en-US"/>
+        </w:rPr>
+        <w:t xml:space="preserve">  </w:t>
+      </w:r>
+      <w:r>
+        <w:rPr>
+          <w:rFonts w:hint="default" w:ascii="Times New Roman" w:hAnsi="Times New Roman" w:cs="Times New Roman"/>
+          <w:b w:val="0"/>
+          <w:bCs w:val="0"/>
+          <w:i w:val="0"/>
+          <w:iCs w:val="0"/>
+          <w:sz w:val="28"/>
+          <w:szCs w:val="28"/>
+          <w:lang w:val="en-US"/>
+        </w:rPr>
+        <w:t xml:space="preserve">vectorization technique to convert the input text </w:t>
+      </w:r>
+      <w:r>
+        <w:rPr>
+          <w:rFonts w:hint="default" w:ascii="Times New Roman" w:hAnsi="Times New Roman" w:cs="Times New Roman"/>
+          <w:b w:val="0"/>
+          <w:bCs w:val="0"/>
+          <w:i w:val="0"/>
+          <w:iCs w:val="0"/>
+          <w:sz w:val="28"/>
+          <w:szCs w:val="28"/>
+          <w:lang w:val="en-US"/>
+        </w:rPr>
+        <w:tab/>
+        <w:t>into numbers. Here problems are:</w:t>
+      </w:r>
+    </w:p>
+    <w:p>
+      <w:pPr>
+        <w:numPr>
+          <w:numId w:val="0"/>
+        </w:numPr>
+        <w:ind w:left="840" w:leftChars="0"/>
+        <w:rPr>
+          <w:rFonts w:hint="default" w:ascii="Times New Roman" w:hAnsi="Times New Roman" w:cs="Times New Roman"/>
+          <w:sz w:val="28"/>
+          <w:szCs w:val="28"/>
+          <w:lang w:val="en-US"/>
+        </w:rPr>
+      </w:pPr>
+      <w:r>
+        <w:rPr>
+          <w:rFonts w:hint="default" w:ascii="Times New Roman" w:hAnsi="Times New Roman" w:cs="Times New Roman"/>
+          <w:b w:val="0"/>
+          <w:bCs w:val="0"/>
+          <w:i w:val="0"/>
+          <w:iCs w:val="0"/>
+          <w:sz w:val="28"/>
+          <w:szCs w:val="28"/>
+          <w:lang w:val="en-US"/>
+        </w:rPr>
+        <w:t xml:space="preserve">1) word meaning is not captured. </w:t>
+      </w:r>
+    </w:p>
+    <w:p>
+      <w:pPr>
+        <w:numPr>
+          <w:numId w:val="0"/>
+        </w:numPr>
+        <w:ind w:left="840" w:leftChars="0"/>
+        <w:rPr>
+          <w:rFonts w:hint="default" w:ascii="Times New Roman" w:hAnsi="Times New Roman" w:cs="Times New Roman"/>
+          <w:sz w:val="28"/>
+          <w:szCs w:val="28"/>
+          <w:lang w:val="en-US"/>
+        </w:rPr>
+      </w:pPr>
+      <w:r>
+        <w:rPr>
+          <w:rFonts w:hint="default" w:ascii="Times New Roman" w:hAnsi="Times New Roman" w:cs="Times New Roman"/>
+          <w:b w:val="0"/>
+          <w:bCs w:val="0"/>
+          <w:i w:val="0"/>
+          <w:iCs w:val="0"/>
+          <w:sz w:val="28"/>
+          <w:szCs w:val="28"/>
+          <w:lang w:val="en-US"/>
+        </w:rPr>
+        <w:t xml:space="preserve">2) Order of the words are lost. </w:t>
+      </w:r>
+    </w:p>
+    <w:p>
+      <w:pPr>
+        <w:numPr>
+          <w:numId w:val="0"/>
+        </w:numPr>
+        <w:ind w:left="840" w:leftChars="0"/>
+        <w:rPr>
+          <w:rFonts w:hint="default" w:ascii="Times New Roman" w:hAnsi="Times New Roman" w:cs="Times New Roman"/>
+          <w:sz w:val="28"/>
+          <w:szCs w:val="28"/>
+          <w:lang w:val="en-US"/>
+        </w:rPr>
+      </w:pPr>
+      <w:r>
+        <w:rPr>
+          <w:rFonts w:hint="default" w:ascii="Times New Roman" w:hAnsi="Times New Roman" w:cs="Times New Roman"/>
+          <w:b w:val="0"/>
+          <w:bCs w:val="0"/>
+          <w:i w:val="0"/>
+          <w:iCs w:val="0"/>
+          <w:sz w:val="28"/>
+          <w:szCs w:val="28"/>
+          <w:lang w:val="en-US"/>
+        </w:rPr>
+        <w:t>3) Very huge dimension of dataset with lots of zeros.</w:t>
+      </w:r>
+    </w:p>
+    <w:p>
+      <w:pPr>
+        <w:numPr>
+          <w:numId w:val="0"/>
+        </w:numPr>
+        <w:ind w:left="420" w:leftChars="0"/>
+        <w:rPr>
+          <w:rFonts w:hint="default" w:ascii="Times New Roman" w:hAnsi="Times New Roman" w:cs="Times New Roman"/>
+          <w:sz w:val="28"/>
+          <w:szCs w:val="28"/>
+          <w:lang w:val="en-US"/>
+        </w:rPr>
+      </w:pPr>
+      <w:r>
+        <w:rPr>
+          <w:rFonts w:hint="default" w:ascii="Times New Roman" w:hAnsi="Times New Roman" w:cs="Times New Roman"/>
+          <w:b w:val="0"/>
+          <w:bCs w:val="0"/>
+          <w:i w:val="0"/>
+          <w:iCs w:val="0"/>
+          <w:sz w:val="28"/>
+          <w:szCs w:val="28"/>
+          <w:lang w:val="en-US"/>
+        </w:rPr>
+        <w:t xml:space="preserve">2. </w:t>
+      </w:r>
+      <w:r>
+        <w:rPr>
+          <w:rFonts w:hint="default" w:ascii="Times New Roman" w:hAnsi="Times New Roman" w:cs="Times New Roman"/>
+          <w:b/>
+          <w:bCs/>
+          <w:i/>
+          <w:iCs/>
+          <w:sz w:val="28"/>
+          <w:szCs w:val="28"/>
+          <w:lang w:val="en-US"/>
+        </w:rPr>
+        <w:t>Text Embedding</w:t>
+      </w:r>
+      <w:r>
+        <w:rPr>
+          <w:rFonts w:hint="default" w:ascii="Times New Roman" w:hAnsi="Times New Roman" w:cs="Times New Roman"/>
+          <w:b w:val="0"/>
+          <w:bCs w:val="0"/>
+          <w:i w:val="0"/>
+          <w:iCs w:val="0"/>
+          <w:sz w:val="28"/>
+          <w:szCs w:val="28"/>
+          <w:lang w:val="en-US"/>
+        </w:rPr>
+        <w:t xml:space="preserve">: Go for embedding when we want to capture the relationship between  the </w:t>
+      </w:r>
+      <w:r>
+        <w:rPr>
+          <w:rFonts w:hint="default" w:ascii="Times New Roman" w:hAnsi="Times New Roman" w:cs="Times New Roman"/>
+          <w:b w:val="0"/>
+          <w:bCs w:val="0"/>
+          <w:i w:val="0"/>
+          <w:iCs w:val="0"/>
+          <w:sz w:val="28"/>
+          <w:szCs w:val="28"/>
+          <w:lang w:val="en-US"/>
+        </w:rPr>
+        <w:tab/>
+        <w:t xml:space="preserve">words in the sentences. This makes the prediction better and dimensions very high. We will </w:t>
+      </w:r>
+      <w:r>
+        <w:rPr>
+          <w:rFonts w:hint="default" w:ascii="Times New Roman" w:hAnsi="Times New Roman" w:cs="Times New Roman"/>
+          <w:b w:val="0"/>
+          <w:bCs w:val="0"/>
+          <w:i w:val="0"/>
+          <w:iCs w:val="0"/>
+          <w:sz w:val="28"/>
+          <w:szCs w:val="28"/>
+          <w:lang w:val="en-US"/>
+        </w:rPr>
+        <w:tab/>
+        <w:t>go for this, to get a better understanding of the input text.</w:t>
+      </w:r>
+    </w:p>
+    <w:p>
+      <w:pPr>
+        <w:numPr>
+          <w:ilvl w:val="0"/>
+          <w:numId w:val="0"/>
+        </w:numPr>
+        <w:ind w:left="420" w:leftChars="0"/>
+        <w:rPr>
+          <w:rFonts w:hint="default" w:ascii="Times New Roman" w:hAnsi="Times New Roman" w:cs="Times New Roman"/>
+          <w:sz w:val="28"/>
+          <w:szCs w:val="28"/>
+          <w:lang w:val="en-US"/>
+        </w:rPr>
+      </w:pPr>
+    </w:p>
+    <w:p>
+      <w:pPr>
+        <w:numPr>
+          <w:ilvl w:val="0"/>
+          <w:numId w:val="0"/>
+        </w:numPr>
+        <w:rPr>
+          <w:rFonts w:hint="default" w:ascii="Times New Roman" w:hAnsi="Times New Roman" w:cs="Times New Roman"/>
+          <w:sz w:val="28"/>
+          <w:szCs w:val="28"/>
+          <w:lang w:val="en-US"/>
+        </w:rPr>
+      </w:pPr>
+      <w:r>
+        <w:rPr>
+          <w:rFonts w:hint="default" w:ascii="Times New Roman" w:hAnsi="Times New Roman" w:cs="Times New Roman"/>
+          <w:b w:val="0"/>
+          <w:bCs w:val="0"/>
+          <w:i w:val="0"/>
+          <w:iCs w:val="0"/>
+          <w:sz w:val="28"/>
+          <w:szCs w:val="28"/>
+          <w:lang w:val="en-US"/>
+        </w:rPr>
+        <w:t>Step 3: Target analysis:</w:t>
+      </w:r>
+    </w:p>
+    <w:p>
+      <w:pPr>
+        <w:numPr>
+          <w:numId w:val="0"/>
+        </w:numPr>
+        <w:ind w:left="420" w:leftChars="0"/>
+        <w:rPr>
+          <w:rFonts w:hint="default" w:ascii="Times New Roman" w:hAnsi="Times New Roman" w:cs="Times New Roman"/>
+          <w:sz w:val="28"/>
+          <w:szCs w:val="28"/>
+          <w:lang w:val="en-US"/>
+        </w:rPr>
+      </w:pPr>
+      <w:r>
+        <w:rPr>
+          <w:rFonts w:hint="default" w:ascii="Times New Roman" w:hAnsi="Times New Roman" w:cs="Times New Roman"/>
+          <w:sz w:val="28"/>
+          <w:szCs w:val="28"/>
+          <w:lang w:val="en-US"/>
+        </w:rPr>
+        <w:t xml:space="preserve">1. </w:t>
+      </w:r>
+      <w:r>
+        <w:rPr>
+          <w:rFonts w:hint="default" w:ascii="Times New Roman" w:hAnsi="Times New Roman" w:cs="Times New Roman"/>
+          <w:b/>
+          <w:bCs/>
+          <w:i/>
+          <w:iCs/>
+          <w:sz w:val="28"/>
+          <w:szCs w:val="28"/>
+          <w:lang w:val="en-US"/>
+        </w:rPr>
+        <w:t>Imbalance target check</w:t>
+      </w:r>
+      <w:r>
+        <w:rPr>
+          <w:rFonts w:hint="default" w:ascii="Times New Roman" w:hAnsi="Times New Roman" w:cs="Times New Roman"/>
+          <w:sz w:val="28"/>
+          <w:szCs w:val="28"/>
+          <w:lang w:val="en-US"/>
+        </w:rPr>
+        <w:t xml:space="preserve">: In real-world case, there will be a lot of non-spam SMSs than spam </w:t>
+      </w:r>
+      <w:r>
+        <w:rPr>
+          <w:rFonts w:hint="default" w:ascii="Times New Roman" w:hAnsi="Times New Roman" w:cs="Times New Roman"/>
+          <w:sz w:val="28"/>
+          <w:szCs w:val="28"/>
+          <w:lang w:val="en-US"/>
+        </w:rPr>
+        <w:tab/>
+        <w:t>SMSs. we have to check for the class imbalance. If we have imbalance we have to try over-</w:t>
+      </w:r>
+      <w:r>
+        <w:rPr>
+          <w:rFonts w:hint="default" w:ascii="Times New Roman" w:hAnsi="Times New Roman" w:cs="Times New Roman"/>
+          <w:sz w:val="28"/>
+          <w:szCs w:val="28"/>
+          <w:lang w:val="en-US"/>
+        </w:rPr>
+        <w:tab/>
+        <w:t>sampling and under-sampling or weighted ML models for better results.</w:t>
+      </w:r>
+    </w:p>
+    <w:p>
+      <w:pPr>
+        <w:numPr>
+          <w:ilvl w:val="0"/>
+          <w:numId w:val="0"/>
+        </w:numPr>
+        <w:rPr>
+          <w:rFonts w:hint="default" w:ascii="Times New Roman" w:hAnsi="Times New Roman" w:cs="Times New Roman"/>
+          <w:sz w:val="28"/>
+          <w:szCs w:val="28"/>
+          <w:lang w:val="en-US"/>
+        </w:rPr>
+      </w:pPr>
+    </w:p>
+    <w:p>
+      <w:pPr>
+        <w:numPr>
+          <w:ilvl w:val="0"/>
+          <w:numId w:val="0"/>
+        </w:numPr>
+        <w:rPr>
+          <w:rFonts w:hint="default" w:ascii="Times New Roman" w:hAnsi="Times New Roman" w:cs="Times New Roman"/>
+          <w:sz w:val="28"/>
+          <w:szCs w:val="28"/>
+          <w:lang w:val="en-US"/>
+        </w:rPr>
+      </w:pPr>
+    </w:p>
+    <w:p>
+      <w:pPr>
+        <w:numPr>
+          <w:ilvl w:val="0"/>
+          <w:numId w:val="0"/>
+        </w:numPr>
+        <w:rPr>
+          <w:rFonts w:hint="default" w:ascii="Times New Roman" w:hAnsi="Times New Roman" w:cs="Times New Roman"/>
+          <w:sz w:val="28"/>
+          <w:szCs w:val="28"/>
+          <w:lang w:val="en-US"/>
+        </w:rPr>
+      </w:pPr>
+    </w:p>
+    <w:p>
+      <w:pPr>
+        <w:numPr>
+          <w:ilvl w:val="0"/>
+          <w:numId w:val="0"/>
+        </w:numPr>
+        <w:rPr>
+          <w:rFonts w:hint="default" w:ascii="Times New Roman" w:hAnsi="Times New Roman" w:cs="Times New Roman"/>
+          <w:sz w:val="28"/>
+          <w:szCs w:val="28"/>
+          <w:lang w:val="en-US"/>
+        </w:rPr>
+      </w:pPr>
+    </w:p>
+    <w:p>
+      <w:pPr>
+        <w:numPr>
+          <w:ilvl w:val="0"/>
+          <w:numId w:val="0"/>
+        </w:numPr>
+        <w:rPr>
+          <w:rFonts w:hint="default" w:ascii="Times New Roman" w:hAnsi="Times New Roman" w:cs="Times New Roman"/>
+          <w:sz w:val="28"/>
+          <w:szCs w:val="28"/>
+          <w:lang w:val="en-US"/>
+        </w:rPr>
+      </w:pPr>
+      <w:r>
+        <w:rPr>
+          <w:rFonts w:hint="default" w:ascii="Times New Roman" w:hAnsi="Times New Roman" w:cs="Times New Roman"/>
+          <w:sz w:val="28"/>
+          <w:szCs w:val="28"/>
+          <w:lang w:val="en-US"/>
+        </w:rPr>
+        <w:t>Step 4: Feature Analysis:</w:t>
+      </w:r>
+    </w:p>
+    <w:p>
+      <w:pPr>
+        <w:numPr>
+          <w:numId w:val="0"/>
+        </w:numPr>
+        <w:ind w:left="420" w:leftChars="0"/>
+        <w:rPr>
+          <w:rFonts w:hint="default" w:ascii="Times New Roman" w:hAnsi="Times New Roman" w:cs="Times New Roman"/>
+          <w:sz w:val="28"/>
+          <w:szCs w:val="28"/>
+          <w:lang w:val="en-US"/>
+        </w:rPr>
+      </w:pPr>
+      <w:r>
+        <w:rPr>
+          <w:rFonts w:hint="default" w:ascii="Times New Roman" w:hAnsi="Times New Roman" w:cs="Times New Roman"/>
+          <w:sz w:val="28"/>
+          <w:szCs w:val="28"/>
+          <w:lang w:val="en-US"/>
+        </w:rPr>
+        <w:t xml:space="preserve">1. </w:t>
+      </w:r>
+      <w:r>
+        <w:rPr>
+          <w:rFonts w:hint="default" w:ascii="Times New Roman" w:hAnsi="Times New Roman" w:cs="Times New Roman"/>
+          <w:b/>
+          <w:bCs/>
+          <w:i/>
+          <w:iCs/>
+          <w:sz w:val="28"/>
+          <w:szCs w:val="28"/>
+          <w:lang w:val="en-US"/>
+        </w:rPr>
+        <w:t>Dimensional check</w:t>
+      </w:r>
+      <w:r>
+        <w:rPr>
+          <w:rFonts w:hint="default" w:ascii="Times New Roman" w:hAnsi="Times New Roman" w:cs="Times New Roman"/>
+          <w:sz w:val="28"/>
+          <w:szCs w:val="28"/>
+          <w:lang w:val="en-US"/>
+        </w:rPr>
+        <w:t xml:space="preserve">: Most of the NLP tasks will have high dimensions. We have to check the </w:t>
+      </w:r>
+      <w:r>
+        <w:rPr>
+          <w:rFonts w:hint="default" w:ascii="Times New Roman" w:hAnsi="Times New Roman" w:cs="Times New Roman"/>
+          <w:sz w:val="28"/>
+          <w:szCs w:val="28"/>
+          <w:lang w:val="en-US"/>
+        </w:rPr>
+        <w:tab/>
+        <w:t xml:space="preserve">dimension of the input data after the text data is converted to numeric numbers, if that is too </w:t>
+      </w:r>
+      <w:r>
+        <w:rPr>
+          <w:rFonts w:hint="default" w:ascii="Times New Roman" w:hAnsi="Times New Roman" w:cs="Times New Roman"/>
+          <w:sz w:val="28"/>
+          <w:szCs w:val="28"/>
+          <w:lang w:val="en-US"/>
+        </w:rPr>
+        <w:tab/>
+        <w:t>high we should do dimensionality reduction.</w:t>
+      </w:r>
+      <w:r>
+        <w:rPr>
+          <w:rFonts w:hint="default" w:ascii="Times New Roman" w:hAnsi="Times New Roman" w:cs="Times New Roman"/>
+          <w:sz w:val="28"/>
+          <w:szCs w:val="28"/>
+          <w:lang w:val="en-US"/>
+        </w:rPr>
+        <w:tab/>
+      </w:r>
+    </w:p>
+    <w:p>
+      <w:pPr>
+        <w:numPr>
+          <w:numId w:val="0"/>
+        </w:numPr>
+        <w:ind w:left="840" w:leftChars="0"/>
+        <w:rPr>
+          <w:rFonts w:hint="default" w:ascii="Times New Roman" w:hAnsi="Times New Roman" w:cs="Times New Roman"/>
+          <w:sz w:val="28"/>
+          <w:szCs w:val="28"/>
+          <w:lang w:val="en-US"/>
+        </w:rPr>
+      </w:pPr>
+      <w:r>
+        <w:rPr>
+          <w:rFonts w:hint="default" w:ascii="Times New Roman" w:hAnsi="Times New Roman" w:cs="Times New Roman"/>
+          <w:sz w:val="28"/>
+          <w:szCs w:val="28"/>
+          <w:lang w:val="en-US"/>
+        </w:rPr>
+        <w:t>1.1- PCA =&gt; we can use this when the input data is dense numeric values.</w:t>
+      </w:r>
+    </w:p>
+    <w:p>
+      <w:pPr>
+        <w:numPr>
+          <w:numId w:val="0"/>
+        </w:numPr>
+        <w:ind w:left="840" w:leftChars="0"/>
+        <w:rPr>
+          <w:rFonts w:hint="default" w:ascii="Times New Roman" w:hAnsi="Times New Roman" w:cs="Times New Roman"/>
+          <w:sz w:val="28"/>
+          <w:szCs w:val="28"/>
+          <w:lang w:val="en-US"/>
+        </w:rPr>
+      </w:pPr>
+      <w:r>
+        <w:rPr>
+          <w:rFonts w:hint="default" w:ascii="Times New Roman" w:hAnsi="Times New Roman" w:cs="Times New Roman"/>
+          <w:sz w:val="28"/>
+          <w:szCs w:val="28"/>
+          <w:lang w:val="en-US"/>
+        </w:rPr>
+        <w:t>1.2- SVD =&gt; we should use this when the input data is sparsh data(having lots of zeros).</w:t>
+      </w:r>
+    </w:p>
+    <w:p>
+      <w:pPr>
+        <w:numPr>
+          <w:ilvl w:val="0"/>
+          <w:numId w:val="0"/>
+        </w:numPr>
+        <w:rPr>
+          <w:rFonts w:hint="default" w:ascii="Times New Roman" w:hAnsi="Times New Roman" w:cs="Times New Roman"/>
+          <w:sz w:val="28"/>
+          <w:szCs w:val="28"/>
+          <w:lang w:val="en-US"/>
+        </w:rPr>
+      </w:pPr>
+    </w:p>
+    <w:p>
+      <w:pPr>
+        <w:numPr>
+          <w:ilvl w:val="0"/>
+          <w:numId w:val="0"/>
+        </w:numPr>
+        <w:rPr>
+          <w:rFonts w:hint="default" w:ascii="Times New Roman" w:hAnsi="Times New Roman" w:cs="Times New Roman"/>
+          <w:sz w:val="28"/>
+          <w:szCs w:val="28"/>
+          <w:lang w:val="en-US"/>
+        </w:rPr>
+      </w:pPr>
+      <w:r>
+        <w:rPr>
+          <w:rFonts w:hint="default" w:ascii="Times New Roman" w:hAnsi="Times New Roman" w:cs="Times New Roman"/>
+          <w:sz w:val="28"/>
+          <w:szCs w:val="28"/>
+          <w:lang w:val="en-US"/>
+        </w:rPr>
+        <w:t>Step 5: Model selection:</w:t>
+      </w:r>
+    </w:p>
+    <w:p>
+      <w:pPr>
+        <w:numPr>
+          <w:numId w:val="0"/>
+        </w:numPr>
+        <w:ind w:left="420" w:leftChars="0"/>
+        <w:rPr>
+          <w:rFonts w:hint="default" w:ascii="Times New Roman" w:hAnsi="Times New Roman" w:cs="Times New Roman"/>
+          <w:sz w:val="28"/>
+          <w:szCs w:val="28"/>
+          <w:lang w:val="en-US"/>
+        </w:rPr>
+      </w:pPr>
+      <w:r>
+        <w:rPr>
+          <w:rFonts w:hint="default" w:ascii="Times New Roman" w:hAnsi="Times New Roman" w:cs="Times New Roman"/>
+          <w:sz w:val="28"/>
+          <w:szCs w:val="28"/>
+          <w:lang w:val="en-US"/>
+        </w:rPr>
+        <w:t xml:space="preserve">1. </w:t>
+      </w:r>
+      <w:r>
+        <w:rPr>
+          <w:rFonts w:hint="default" w:ascii="Times New Roman" w:hAnsi="Times New Roman" w:cs="Times New Roman"/>
+          <w:b/>
+          <w:bCs/>
+          <w:i/>
+          <w:iCs/>
+          <w:sz w:val="28"/>
+          <w:szCs w:val="28"/>
+          <w:lang w:val="en-US"/>
+        </w:rPr>
+        <w:t>Basic models</w:t>
+      </w:r>
+      <w:r>
+        <w:rPr>
+          <w:rFonts w:hint="default" w:ascii="Times New Roman" w:hAnsi="Times New Roman" w:cs="Times New Roman"/>
+          <w:sz w:val="28"/>
+          <w:szCs w:val="28"/>
+          <w:lang w:val="en-US"/>
+        </w:rPr>
+        <w:t>: Try basic models like logistic Regression and SVM as a base model.</w:t>
+      </w:r>
+    </w:p>
+    <w:p>
+      <w:pPr>
+        <w:numPr>
+          <w:numId w:val="0"/>
+        </w:numPr>
+        <w:ind w:left="420" w:leftChars="0"/>
+        <w:rPr>
+          <w:rFonts w:hint="default" w:ascii="Times New Roman" w:hAnsi="Times New Roman" w:cs="Times New Roman"/>
+          <w:sz w:val="28"/>
+          <w:szCs w:val="28"/>
+          <w:lang w:val="en-US"/>
+        </w:rPr>
+      </w:pPr>
+      <w:r>
+        <w:rPr>
+          <w:rFonts w:hint="default" w:ascii="Times New Roman" w:hAnsi="Times New Roman" w:cs="Times New Roman"/>
+          <w:sz w:val="28"/>
+          <w:szCs w:val="28"/>
+          <w:lang w:val="en-US"/>
+        </w:rPr>
+        <w:t xml:space="preserve">2. </w:t>
+      </w:r>
+      <w:r>
+        <w:rPr>
+          <w:rFonts w:hint="default" w:ascii="Times New Roman" w:hAnsi="Times New Roman" w:cs="Times New Roman"/>
+          <w:b/>
+          <w:bCs/>
+          <w:i/>
+          <w:iCs/>
+          <w:sz w:val="28"/>
+          <w:szCs w:val="28"/>
+          <w:lang w:val="en-US"/>
+        </w:rPr>
+        <w:t>Moderate complex</w:t>
+      </w:r>
+      <w:r>
+        <w:rPr>
+          <w:rFonts w:hint="default" w:ascii="Times New Roman" w:hAnsi="Times New Roman" w:cs="Times New Roman"/>
+          <w:sz w:val="28"/>
+          <w:szCs w:val="28"/>
+          <w:lang w:val="en-US"/>
+        </w:rPr>
+        <w:t>: Try Ensemble or XGBoost models.</w:t>
+      </w:r>
+    </w:p>
+    <w:p>
+      <w:pPr>
+        <w:numPr>
+          <w:numId w:val="0"/>
+        </w:numPr>
+        <w:ind w:left="420" w:leftChars="0"/>
+        <w:rPr>
+          <w:rFonts w:hint="default" w:ascii="Times New Roman" w:hAnsi="Times New Roman" w:cs="Times New Roman"/>
+          <w:sz w:val="28"/>
+          <w:szCs w:val="28"/>
+          <w:lang w:val="en-US"/>
+        </w:rPr>
+      </w:pPr>
+      <w:r>
+        <w:rPr>
+          <w:rFonts w:hint="default" w:ascii="Times New Roman" w:hAnsi="Times New Roman" w:cs="Times New Roman"/>
+          <w:sz w:val="28"/>
+          <w:szCs w:val="28"/>
+          <w:lang w:val="en-US"/>
+        </w:rPr>
+        <w:t xml:space="preserve">3. </w:t>
+      </w:r>
+      <w:r>
+        <w:rPr>
+          <w:rFonts w:hint="default" w:ascii="Times New Roman" w:hAnsi="Times New Roman" w:cs="Times New Roman"/>
+          <w:b/>
+          <w:bCs/>
+          <w:i/>
+          <w:iCs/>
+          <w:sz w:val="28"/>
+          <w:szCs w:val="28"/>
+          <w:lang w:val="en-US"/>
+        </w:rPr>
+        <w:t>Complex models</w:t>
+      </w:r>
+      <w:r>
+        <w:rPr>
+          <w:rFonts w:hint="default" w:ascii="Times New Roman" w:hAnsi="Times New Roman" w:cs="Times New Roman"/>
+          <w:sz w:val="28"/>
+          <w:szCs w:val="28"/>
+          <w:lang w:val="en-US"/>
+        </w:rPr>
+        <w:t xml:space="preserve">: As when you have more data set available you can go for complex models </w:t>
+      </w:r>
+      <w:r>
+        <w:rPr>
+          <w:rFonts w:hint="default" w:ascii="Times New Roman" w:hAnsi="Times New Roman" w:cs="Times New Roman"/>
+          <w:sz w:val="28"/>
+          <w:szCs w:val="28"/>
+          <w:lang w:val="en-US"/>
+        </w:rPr>
+        <w:tab/>
+        <w:t xml:space="preserve">like LSTM(recurrent NN). Or we can try transformer models like BERT (encoder models) to </w:t>
+      </w:r>
+      <w:r>
+        <w:rPr>
+          <w:rFonts w:hint="default" w:ascii="Times New Roman" w:hAnsi="Times New Roman" w:cs="Times New Roman"/>
+          <w:sz w:val="28"/>
+          <w:szCs w:val="28"/>
+          <w:lang w:val="en-US"/>
+        </w:rPr>
+        <w:tab/>
+        <w:t>make the prediction.</w:t>
+      </w:r>
+    </w:p>
+    <w:p>
+      <w:pPr>
+        <w:numPr>
+          <w:numId w:val="0"/>
+        </w:numPr>
+        <w:ind w:left="420" w:leftChars="0"/>
+        <w:rPr>
+          <w:rFonts w:hint="default" w:ascii="Times New Roman" w:hAnsi="Times New Roman" w:cs="Times New Roman"/>
+          <w:sz w:val="28"/>
+          <w:szCs w:val="28"/>
+          <w:lang w:val="en-US"/>
+        </w:rPr>
+      </w:pPr>
+      <w:r>
+        <w:rPr>
+          <w:rFonts w:hint="default" w:ascii="Times New Roman" w:hAnsi="Times New Roman" w:cs="Times New Roman"/>
+          <w:sz w:val="28"/>
+          <w:szCs w:val="28"/>
+          <w:lang w:val="en-US"/>
+        </w:rPr>
+        <w:t>4. Keep in mind, the inference time should not be too high, prediction should be real-time.</w:t>
+      </w:r>
+    </w:p>
+    <w:p>
+      <w:pPr>
+        <w:numPr>
+          <w:ilvl w:val="0"/>
+          <w:numId w:val="0"/>
+        </w:numPr>
+        <w:rPr>
+          <w:rFonts w:hint="default" w:ascii="Times New Roman" w:hAnsi="Times New Roman" w:cs="Times New Roman"/>
+          <w:sz w:val="28"/>
+          <w:szCs w:val="28"/>
+          <w:lang w:val="en-US"/>
+        </w:rPr>
+      </w:pPr>
+    </w:p>
+    <w:p>
+      <w:pPr>
+        <w:numPr>
+          <w:ilvl w:val="0"/>
+          <w:numId w:val="0"/>
+        </w:numPr>
+        <w:rPr>
+          <w:rFonts w:hint="default" w:ascii="Times New Roman" w:hAnsi="Times New Roman" w:cs="Times New Roman"/>
+          <w:sz w:val="28"/>
+          <w:szCs w:val="28"/>
+          <w:lang w:val="en-US"/>
+        </w:rPr>
+      </w:pPr>
+      <w:r>
+        <w:rPr>
+          <w:rFonts w:hint="default" w:ascii="Times New Roman" w:hAnsi="Times New Roman" w:cs="Times New Roman"/>
+          <w:sz w:val="28"/>
+          <w:szCs w:val="28"/>
+          <w:lang w:val="en-US"/>
+        </w:rPr>
+        <w:t>Step 6: Model Evaluation:</w:t>
+      </w:r>
+    </w:p>
+    <w:p>
+      <w:pPr>
+        <w:numPr>
+          <w:numId w:val="0"/>
+        </w:numPr>
+        <w:ind w:left="420" w:leftChars="0"/>
+        <w:rPr>
+          <w:rFonts w:hint="default" w:ascii="Times New Roman" w:hAnsi="Times New Roman" w:cs="Times New Roman"/>
+          <w:sz w:val="28"/>
+          <w:szCs w:val="28"/>
+          <w:lang w:val="en-US"/>
+        </w:rPr>
+      </w:pPr>
+      <w:r>
+        <w:rPr>
+          <w:rFonts w:hint="default" w:ascii="Times New Roman" w:hAnsi="Times New Roman" w:cs="Times New Roman"/>
+          <w:sz w:val="28"/>
+          <w:szCs w:val="28"/>
+          <w:lang w:val="en-US"/>
+        </w:rPr>
+        <w:t xml:space="preserve">1. </w:t>
+      </w:r>
+      <w:r>
+        <w:rPr>
+          <w:rFonts w:hint="default" w:ascii="Times New Roman" w:hAnsi="Times New Roman" w:cs="Times New Roman"/>
+          <w:b/>
+          <w:bCs/>
+          <w:i/>
+          <w:iCs/>
+          <w:sz w:val="28"/>
+          <w:szCs w:val="28"/>
+          <w:lang w:val="en-US"/>
+        </w:rPr>
+        <w:t xml:space="preserve">If imbalanced data set? </w:t>
+      </w:r>
+      <w:r>
+        <w:rPr>
+          <w:rFonts w:hint="default" w:ascii="Times New Roman" w:hAnsi="Times New Roman" w:cs="Times New Roman"/>
+          <w:sz w:val="28"/>
+          <w:szCs w:val="28"/>
+          <w:lang w:val="en-US"/>
+        </w:rPr>
+        <w:t>: In this case, big no to accuracy. Go for recall or f1-score.</w:t>
+      </w:r>
+    </w:p>
+    <w:p>
+      <w:pPr>
+        <w:numPr>
+          <w:numId w:val="0"/>
+        </w:numPr>
+        <w:ind w:left="420" w:leftChars="0"/>
+        <w:rPr>
+          <w:rFonts w:hint="default" w:ascii="Times New Roman" w:hAnsi="Times New Roman" w:cs="Times New Roman"/>
+          <w:sz w:val="28"/>
+          <w:szCs w:val="28"/>
+          <w:lang w:val="en-US"/>
+        </w:rPr>
+      </w:pPr>
+      <w:r>
+        <w:rPr>
+          <w:rFonts w:hint="default" w:ascii="Times New Roman" w:hAnsi="Times New Roman" w:cs="Times New Roman"/>
+          <w:sz w:val="28"/>
+          <w:szCs w:val="28"/>
+          <w:lang w:val="en-US"/>
+        </w:rPr>
+        <w:t xml:space="preserve">2. </w:t>
+      </w:r>
+      <w:r>
+        <w:rPr>
+          <w:rFonts w:hint="default" w:ascii="Times New Roman" w:hAnsi="Times New Roman" w:cs="Times New Roman"/>
+          <w:b/>
+          <w:bCs/>
+          <w:i/>
+          <w:iCs/>
+          <w:sz w:val="28"/>
+          <w:szCs w:val="28"/>
+          <w:lang w:val="en-US"/>
+        </w:rPr>
+        <w:t>If balanced data set?</w:t>
+      </w:r>
+      <w:r>
+        <w:rPr>
+          <w:rFonts w:hint="default" w:ascii="Times New Roman" w:hAnsi="Times New Roman" w:cs="Times New Roman"/>
+          <w:sz w:val="28"/>
+          <w:szCs w:val="28"/>
+          <w:lang w:val="en-US"/>
+        </w:rPr>
+        <w:t xml:space="preserve"> : Including accuracy check recall, precision, f1-score and confusion </w:t>
+      </w:r>
+      <w:r>
+        <w:rPr>
+          <w:rFonts w:hint="default" w:ascii="Times New Roman" w:hAnsi="Times New Roman" w:cs="Times New Roman"/>
+          <w:sz w:val="28"/>
+          <w:szCs w:val="28"/>
+          <w:lang w:val="en-US"/>
+        </w:rPr>
+        <w:tab/>
+        <w:t>matrix to understand the prediction well.</w:t>
+      </w:r>
+    </w:p>
+    <w:p>
+      <w:pPr>
+        <w:numPr>
+          <w:numId w:val="0"/>
+        </w:numPr>
+        <w:ind w:left="420" w:leftChars="0"/>
+        <w:rPr>
+          <w:rFonts w:hint="default" w:ascii="Times New Roman" w:hAnsi="Times New Roman" w:cs="Times New Roman"/>
+          <w:sz w:val="28"/>
+          <w:szCs w:val="28"/>
+          <w:lang w:val="en-US"/>
+        </w:rPr>
+      </w:pPr>
+      <w:r>
+        <w:rPr>
+          <w:rFonts w:hint="default" w:ascii="Times New Roman" w:hAnsi="Times New Roman" w:cs="Times New Roman"/>
+          <w:b/>
+          <w:bCs/>
+          <w:i/>
+          <w:iCs/>
+          <w:sz w:val="28"/>
+          <w:szCs w:val="28"/>
+          <w:lang w:val="en-US"/>
+        </w:rPr>
+        <w:t>3. Why recall?:</w:t>
+      </w:r>
+      <w:r>
+        <w:rPr>
+          <w:rFonts w:hint="default" w:ascii="Times New Roman" w:hAnsi="Times New Roman" w:cs="Times New Roman"/>
+          <w:sz w:val="28"/>
+          <w:szCs w:val="28"/>
+          <w:lang w:val="en-US"/>
+        </w:rPr>
+        <w:t xml:space="preserve"> Here we care about the False Negative(FN) more than False Positive(FP). </w:t>
+      </w:r>
+      <w:r>
+        <w:rPr>
+          <w:rFonts w:hint="default" w:ascii="Times New Roman" w:hAnsi="Times New Roman" w:cs="Times New Roman"/>
+          <w:sz w:val="28"/>
+          <w:szCs w:val="28"/>
+          <w:lang w:val="en-US"/>
+        </w:rPr>
+        <w:tab/>
+        <w:t xml:space="preserve">Because it’s okay that non-spam is detected as spam(FP) -- We can simply ignore it. But it’s </w:t>
+      </w:r>
+      <w:r>
+        <w:rPr>
+          <w:rFonts w:hint="default" w:ascii="Times New Roman" w:hAnsi="Times New Roman" w:cs="Times New Roman"/>
+          <w:sz w:val="28"/>
+          <w:szCs w:val="28"/>
+          <w:lang w:val="en-US"/>
+        </w:rPr>
+        <w:tab/>
+        <w:t xml:space="preserve">not okay when spam is detected as non-spam(FN) -- then it’s a dangerous issue, people can </w:t>
+      </w:r>
+      <w:r>
+        <w:rPr>
+          <w:rFonts w:hint="default" w:ascii="Times New Roman" w:hAnsi="Times New Roman" w:cs="Times New Roman"/>
+          <w:sz w:val="28"/>
+          <w:szCs w:val="28"/>
+          <w:lang w:val="en-US"/>
+        </w:rPr>
+        <w:tab/>
+      </w:r>
+      <w:bookmarkStart w:id="0" w:name="_GoBack"/>
+      <w:bookmarkEnd w:id="0"/>
+      <w:r>
+        <w:rPr>
+          <w:rFonts w:hint="default" w:ascii="Times New Roman" w:hAnsi="Times New Roman" w:cs="Times New Roman"/>
+          <w:sz w:val="28"/>
+          <w:szCs w:val="28"/>
+          <w:lang w:val="en-US"/>
+        </w:rPr>
+        <w:t>trust this and may make a money transaction.</w:t>
+      </w:r>
+    </w:p>
+    <w:p>
+      <w:pPr>
+        <w:numPr>
+          <w:ilvl w:val="0"/>
+          <w:numId w:val="0"/>
+        </w:numPr>
+        <w:rPr>
+          <w:rFonts w:hint="default" w:ascii="Times New Roman" w:hAnsi="Times New Roman" w:cs="Times New Roman"/>
+          <w:sz w:val="28"/>
+          <w:szCs w:val="28"/>
+          <w:lang w:val="en-US"/>
+        </w:rPr>
+      </w:pPr>
+    </w:p>
+    <w:p>
+      <w:pPr>
+        <w:numPr>
+          <w:ilvl w:val="0"/>
+          <w:numId w:val="0"/>
+        </w:numPr>
+        <w:rPr>
+          <w:rFonts w:hint="default" w:ascii="Times New Roman" w:hAnsi="Times New Roman" w:cs="Times New Roman"/>
+          <w:sz w:val="28"/>
+          <w:szCs w:val="28"/>
+          <w:lang w:val="en-US"/>
+        </w:rPr>
+      </w:pPr>
+      <w:r>
+        <w:rPr>
+          <w:rFonts w:hint="default" w:ascii="Times New Roman" w:hAnsi="Times New Roman" w:cs="Times New Roman"/>
+          <w:sz w:val="28"/>
+          <w:szCs w:val="28"/>
+          <w:lang w:val="en-US"/>
+        </w:rPr>
+        <w:t>Step 7: Model Monitoring:</w:t>
+      </w:r>
+    </w:p>
+    <w:p>
+      <w:pPr>
+        <w:numPr>
+          <w:numId w:val="0"/>
+        </w:numPr>
+        <w:ind w:left="420" w:leftChars="0"/>
+        <w:rPr>
+          <w:rFonts w:hint="default" w:ascii="Times New Roman" w:hAnsi="Times New Roman" w:cs="Times New Roman"/>
+          <w:sz w:val="28"/>
+          <w:szCs w:val="28"/>
+          <w:lang w:val="en-US"/>
+        </w:rPr>
+      </w:pPr>
+      <w:r>
+        <w:rPr>
+          <w:rFonts w:hint="default" w:ascii="Times New Roman" w:hAnsi="Times New Roman" w:cs="Times New Roman"/>
+          <w:sz w:val="28"/>
+          <w:szCs w:val="28"/>
+          <w:lang w:val="en-US"/>
+        </w:rPr>
+        <w:t>1. Monitor for data drift and re-train the model in that case.</w:t>
+      </w:r>
+    </w:p>
+    <w:p>
+      <w:pPr>
+        <w:numPr>
+          <w:numId w:val="0"/>
+        </w:numPr>
+        <w:ind w:left="420" w:leftChars="0"/>
+        <w:rPr>
+          <w:rFonts w:hint="default" w:ascii="Times New Roman" w:hAnsi="Times New Roman" w:cs="Times New Roman"/>
+          <w:sz w:val="28"/>
+          <w:szCs w:val="28"/>
+          <w:lang w:val="en-US"/>
+        </w:rPr>
+      </w:pPr>
+      <w:r>
+        <w:rPr>
+          <w:rFonts w:hint="default" w:ascii="Times New Roman" w:hAnsi="Times New Roman" w:cs="Times New Roman"/>
+          <w:sz w:val="28"/>
+          <w:szCs w:val="28"/>
+          <w:lang w:val="en-US"/>
+        </w:rPr>
+        <w:t xml:space="preserve">2. We will get more data once we launch our model, so it’s good to re-train our model </w:t>
+      </w:r>
+      <w:r>
+        <w:rPr>
+          <w:rFonts w:hint="default" w:ascii="Times New Roman" w:hAnsi="Times New Roman" w:cs="Times New Roman"/>
+          <w:sz w:val="28"/>
+          <w:szCs w:val="28"/>
+          <w:lang w:val="en-US"/>
+        </w:rPr>
+        <w:tab/>
+        <w:t>periodically.</w:t>
+      </w:r>
+    </w:p>
+    <w:p>
+      <w:pPr>
+        <w:numPr>
+          <w:ilvl w:val="0"/>
+          <w:numId w:val="0"/>
+        </w:numPr>
+        <w:rPr>
+          <w:rFonts w:hint="default" w:ascii="Times New Roman" w:hAnsi="Times New Roman" w:cs="Times New Roman"/>
+          <w:sz w:val="28"/>
+          <w:szCs w:val="28"/>
+          <w:lang w:val="en-US"/>
+        </w:rPr>
+      </w:pPr>
+    </w:p>
+    <w:p>
+      <w:pPr>
+        <w:numPr>
+          <w:ilvl w:val="0"/>
           <w:numId w:val="0"/>
         </w:numPr>
         <w:rPr>
@@ -1762,6 +2113,7 @@
     <w:p>
       <w:pPr>
         <w:numPr>
+          <w:ilvl w:val="0"/>
           <w:numId w:val="0"/>
         </w:numPr>
         <w:ind w:left="420" w:leftChars="0"/>
@@ -1776,6 +2128,7 @@
     <w:p>
       <w:pPr>
         <w:numPr>
+          <w:ilvl w:val="0"/>
           <w:numId w:val="0"/>
         </w:numPr>
         <w:rPr>
@@ -1789,6 +2142,7 @@
     <w:p>
       <w:pPr>
         <w:numPr>
+          <w:ilvl w:val="0"/>
           <w:numId w:val="0"/>
         </w:numPr>
         <w:rPr>
@@ -1802,6 +2156,7 @@
     <w:p>
       <w:pPr>
         <w:numPr>
+          <w:ilvl w:val="0"/>
           <w:numId w:val="0"/>
         </w:numPr>
         <w:rPr>
@@ -1815,6 +2170,7 @@
     <w:p>
       <w:pPr>
         <w:numPr>
+          <w:ilvl w:val="0"/>
           <w:numId w:val="0"/>
         </w:numPr>
         <w:rPr>
@@ -1828,6 +2184,7 @@
     <w:p>
       <w:pPr>
         <w:numPr>
+          <w:ilvl w:val="0"/>
           <w:numId w:val="0"/>
         </w:numPr>
         <w:rPr>
@@ -1841,6 +2198,7 @@
     <w:p>
       <w:pPr>
         <w:numPr>
+          <w:ilvl w:val="0"/>
           <w:numId w:val="0"/>
         </w:numPr>
         <w:rPr>
@@ -1854,6 +2212,7 @@
     <w:p>
       <w:pPr>
         <w:numPr>
+          <w:ilvl w:val="0"/>
           <w:numId w:val="0"/>
         </w:numPr>
         <w:rPr>
@@ -1867,6 +2226,7 @@
     <w:p>
       <w:pPr>
         <w:numPr>
+          <w:ilvl w:val="0"/>
           <w:numId w:val="0"/>
         </w:numPr>
         <w:rPr>
@@ -1880,6 +2240,7 @@
     <w:p>
       <w:pPr>
         <w:numPr>
+          <w:ilvl w:val="0"/>
           <w:numId w:val="0"/>
         </w:numPr>
         <w:rPr>
@@ -1902,6 +2263,7 @@
     <w:p>
       <w:pPr>
         <w:numPr>
+          <w:ilvl w:val="0"/>
           <w:numId w:val="0"/>
         </w:numPr>
         <w:rPr>
@@ -1911,12 +2273,11 @@
           <w:lang w:val="en-US"/>
         </w:rPr>
       </w:pPr>
-      <w:bookmarkStart w:id="0" w:name="_GoBack"/>
-      <w:bookmarkEnd w:id="0"/>
     </w:p>
     <w:p>
       <w:pPr>
         <w:numPr>
+          <w:ilvl w:val="0"/>
           <w:numId w:val="0"/>
         </w:numPr>
         <w:rPr>
@@ -1975,7 +2336,6 @@
     <w:sectPr>
       <w:pgSz w:w="12629" w:h="16838"/>
       <w:pgMar w:top="720" w:right="720" w:bottom="720" w:left="720" w:header="720" w:footer="720" w:gutter="0"/>
-      <w:paperSrc/>
       <w:pgBorders>
         <w:top w:val="single" w:color="auto" w:sz="4" w:space="1"/>
         <w:left w:val="single" w:color="auto" w:sz="4" w:space="4"/>

</xml_diff>